<commit_message>
Add o trabalho 1 de Lab. PC2 + Aulas desta semana de ES + PC2 e Lab. PC2
</commit_message>
<xml_diff>
--- a/aulas/lab-poo/trabalhos/Trabalho1-PC2.docx
+++ b/aulas/lab-poo/trabalhos/Trabalho1-PC2.docx
@@ -196,7 +196,7 @@
           <w:sz w:val="32"/>
           <w:szCs w:val="32"/>
         </w:rPr>
-        <w:t>14/09</w:t>
+        <w:t>19/04</w:t>
       </w:r>
     </w:p>
     <w:p>
@@ -221,14 +221,49 @@
           <w:sz w:val="24"/>
           <w:szCs w:val="24"/>
         </w:rPr>
-        <w:t>Considere um cadastro de produtos de um estoque, com as seguintes informações para cada produto:</w:t>
+        <w:t xml:space="preserve">Escreva um programa para armazenar uma agenda </w:t>
+      </w:r>
+      <w:r>
+        <w:rPr>
+          <w:sz w:val="24"/>
+          <w:szCs w:val="24"/>
+        </w:rPr>
+        <w:t xml:space="preserve">de telefones em um dicionário. </w:t>
+      </w:r>
+      <w:r>
+        <w:rPr>
+          <w:sz w:val="24"/>
+          <w:szCs w:val="24"/>
+        </w:rPr>
+        <w:t xml:space="preserve">Cada pessoa pode ter um ou mais telefones e a chave do </w:t>
+      </w:r>
+      <w:r>
+        <w:rPr>
+          <w:sz w:val="24"/>
+          <w:szCs w:val="24"/>
+        </w:rPr>
+        <w:t xml:space="preserve">dicionário é o nome da pessoa. </w:t>
+      </w:r>
+      <w:r>
+        <w:rPr>
+          <w:sz w:val="24"/>
+          <w:szCs w:val="24"/>
+        </w:rPr>
+        <w:t>Seu programa</w:t>
+      </w:r>
+      <w:r>
+        <w:rPr>
+          <w:sz w:val="24"/>
+          <w:szCs w:val="24"/>
+        </w:rPr>
+        <w:t xml:space="preserve"> deve ter as seguintes funções:</w:t>
       </w:r>
     </w:p>
     <w:p>
       <w:pPr>
         <w:numPr>
           <w:ilvl w:val="0"/>
-          <w:numId w:val="4"/>
+          <w:numId w:val="6"/>
         </w:numPr>
         <w:jc w:val="both"/>
         <w:rPr>
@@ -238,17 +273,25 @@
       </w:pPr>
       <w:r>
         <w:rPr>
-          <w:sz w:val="24"/>
-          <w:szCs w:val="24"/>
-        </w:rPr>
-        <w:t>Código de identificação do produto: representado por um número inteiro</w:t>
+          <w:i/>
+          <w:sz w:val="24"/>
+          <w:szCs w:val="24"/>
+        </w:rPr>
+        <w:t>incluirNovoNome</w:t>
+      </w:r>
+      <w:r>
+        <w:rPr>
+          <w:sz w:val="24"/>
+          <w:szCs w:val="24"/>
+        </w:rPr>
+        <w:t xml:space="preserve"> – essa função acrescenta um novo nome na agenda, com um ou mais telefones. Ela deve receber como argumentos o nome e os telefones. </w:t>
       </w:r>
     </w:p>
     <w:p>
       <w:pPr>
         <w:numPr>
           <w:ilvl w:val="0"/>
-          <w:numId w:val="4"/>
+          <w:numId w:val="6"/>
         </w:numPr>
         <w:jc w:val="both"/>
         <w:rPr>
@@ -258,17 +301,39 @@
       </w:pPr>
       <w:r>
         <w:rPr>
-          <w:sz w:val="24"/>
-          <w:szCs w:val="24"/>
-        </w:rPr>
-        <w:t xml:space="preserve">Nome do produto: representado por uma string </w:t>
+          <w:i/>
+          <w:sz w:val="24"/>
+          <w:szCs w:val="24"/>
+        </w:rPr>
+        <w:t>incluirTelefone</w:t>
+      </w:r>
+      <w:r>
+        <w:rPr>
+          <w:sz w:val="24"/>
+          <w:szCs w:val="24"/>
+        </w:rPr>
+        <w:t xml:space="preserve"> – essa função acrescenta um telefone em um nome existente na agenda. Caso o nome não exista na agenda, você deve perguntar se a pessoa deseja incluí­lo. Caso a resposta seja</w:t>
+      </w:r>
+      <w:r>
+        <w:rPr>
+          <w:sz w:val="24"/>
+          <w:szCs w:val="24"/>
+        </w:rPr>
+        <w:t xml:space="preserve"> </w:t>
+      </w:r>
+      <w:r>
+        <w:rPr>
+          <w:sz w:val="24"/>
+          <w:szCs w:val="24"/>
+        </w:rPr>
+        <w:t xml:space="preserve">afirmativa, use a função anterior para incluir o novo nome. </w:t>
       </w:r>
     </w:p>
     <w:p>
       <w:pPr>
         <w:numPr>
           <w:ilvl w:val="0"/>
-          <w:numId w:val="4"/>
+          <w:numId w:val="6"/>
         </w:numPr>
         <w:jc w:val="both"/>
         <w:rPr>
@@ -278,17 +343,25 @@
       </w:pPr>
       <w:r>
         <w:rPr>
-          <w:sz w:val="24"/>
-          <w:szCs w:val="24"/>
-        </w:rPr>
-        <w:t>Quantidade disponível no estoque: representado por um número inteiro</w:t>
+          <w:i/>
+          <w:sz w:val="24"/>
+          <w:szCs w:val="24"/>
+        </w:rPr>
+        <w:t>excluirTelefone</w:t>
+      </w:r>
+      <w:r>
+        <w:rPr>
+          <w:sz w:val="24"/>
+          <w:szCs w:val="24"/>
+        </w:rPr>
+        <w:t xml:space="preserve"> – essa função exclui um telefone de uma pessoa que já está na agenda. Se a pessoa tiver apenas um telefone, ela deve ser excluída da agenda. </w:t>
       </w:r>
     </w:p>
     <w:p>
       <w:pPr>
         <w:numPr>
           <w:ilvl w:val="0"/>
-          <w:numId w:val="4"/>
+          <w:numId w:val="6"/>
         </w:numPr>
         <w:jc w:val="both"/>
         <w:rPr>
@@ -298,17 +371,25 @@
       </w:pPr>
       <w:r>
         <w:rPr>
-          <w:sz w:val="24"/>
-          <w:szCs w:val="24"/>
-        </w:rPr>
-        <w:t>Preço de venda: representado por um número real</w:t>
+          <w:i/>
+          <w:sz w:val="24"/>
+          <w:szCs w:val="24"/>
+        </w:rPr>
+        <w:t>excluirNome</w:t>
+      </w:r>
+      <w:r>
+        <w:rPr>
+          <w:sz w:val="24"/>
+          <w:szCs w:val="24"/>
+        </w:rPr>
+        <w:t xml:space="preserve"> – essa função exclui uma pessoa da agenda. </w:t>
       </w:r>
     </w:p>
     <w:p>
       <w:pPr>
         <w:numPr>
           <w:ilvl w:val="0"/>
-          <w:numId w:val="4"/>
+          <w:numId w:val="6"/>
         </w:numPr>
         <w:jc w:val="both"/>
         <w:rPr>
@@ -318,52 +399,40 @@
       </w:pPr>
       <w:r>
         <w:rPr>
-          <w:sz w:val="24"/>
-          <w:szCs w:val="24"/>
-        </w:rPr>
-        <w:t>Descrição do produto: alguma informação adicional representado por uma string</w:t>
+          <w:i/>
+          <w:sz w:val="24"/>
+          <w:szCs w:val="24"/>
+        </w:rPr>
+        <w:t>consultarTelefone</w:t>
+      </w:r>
+      <w:r>
+        <w:rPr>
+          <w:sz w:val="24"/>
+          <w:szCs w:val="24"/>
+        </w:rPr>
+        <w:t xml:space="preserve"> – essa função retorna os telefones de uma pessoa na agenda.</w:t>
       </w:r>
     </w:p>
     <w:p>
       <w:pPr>
-        <w:ind w:firstLine="360"/>
         <w:jc w:val="both"/>
         <w:rPr>
           <w:sz w:val="24"/>
           <w:szCs w:val="24"/>
         </w:rPr>
       </w:pPr>
-      <w:r>
-        <w:rPr>
-          <w:sz w:val="24"/>
-          <w:szCs w:val="24"/>
-        </w:rPr>
-        <w:t>Crie uma classe, denominada Produto, que contenha os campos apropriados para guardar as informações de um produto. Além disso, defina um vetor de 100 produtos (ou seja, cada posição do vetor é um objeto do tipo Produto).</w:t>
-      </w:r>
     </w:p>
     <w:p>
       <w:pPr>
-        <w:ind w:firstLine="360"/>
         <w:jc w:val="both"/>
         <w:rPr>
           <w:sz w:val="24"/>
           <w:szCs w:val="24"/>
         </w:rPr>
       </w:pPr>
-      <w:r>
-        <w:rPr>
-          <w:sz w:val="24"/>
-          <w:szCs w:val="24"/>
-        </w:rPr>
-        <w:t>O programa deverá exibir um menu na tela contendo as seguintes opções:</w:t>
-      </w:r>
     </w:p>
     <w:p>
       <w:pPr>
-        <w:numPr>
-          <w:ilvl w:val="0"/>
-          <w:numId w:val="5"/>
-        </w:numPr>
         <w:jc w:val="both"/>
         <w:rPr>
           <w:sz w:val="24"/>
@@ -372,133 +441,6 @@
       </w:pPr>
       <w:r>
         <w:rPr>
-          <w:sz w:val="24"/>
-          <w:szCs w:val="24"/>
-        </w:rPr>
-        <w:t>Adicionar um produto</w:t>
-      </w:r>
-    </w:p>
-    <w:p>
-      <w:pPr>
-        <w:numPr>
-          <w:ilvl w:val="0"/>
-          <w:numId w:val="5"/>
-        </w:numPr>
-        <w:jc w:val="both"/>
-        <w:rPr>
-          <w:sz w:val="24"/>
-          <w:szCs w:val="24"/>
-        </w:rPr>
-      </w:pPr>
-      <w:r>
-        <w:rPr>
-          <w:sz w:val="24"/>
-          <w:szCs w:val="24"/>
-        </w:rPr>
-        <w:t>Encontrar o produto com o maior preço de venda</w:t>
-      </w:r>
-    </w:p>
-    <w:p>
-      <w:pPr>
-        <w:numPr>
-          <w:ilvl w:val="0"/>
-          <w:numId w:val="5"/>
-        </w:numPr>
-        <w:jc w:val="both"/>
-        <w:rPr>
-          <w:sz w:val="24"/>
-          <w:szCs w:val="24"/>
-        </w:rPr>
-      </w:pPr>
-      <w:r>
-        <w:rPr>
-          <w:sz w:val="24"/>
-          <w:szCs w:val="24"/>
-        </w:rPr>
-        <w:t>Encontrar o produto com a maior quantidade disponível no estoque</w:t>
-      </w:r>
-    </w:p>
-    <w:p>
-      <w:pPr>
-        <w:numPr>
-          <w:ilvl w:val="0"/>
-          <w:numId w:val="5"/>
-        </w:numPr>
-        <w:jc w:val="both"/>
-        <w:rPr>
-          <w:sz w:val="24"/>
-          <w:szCs w:val="24"/>
-        </w:rPr>
-      </w:pPr>
-      <w:r>
-        <w:rPr>
-          <w:sz w:val="24"/>
-          <w:szCs w:val="24"/>
-        </w:rPr>
-        <w:t>Encontrar um dado produto através do seu código de identificação</w:t>
-      </w:r>
-    </w:p>
-    <w:p>
-      <w:pPr>
-        <w:numPr>
-          <w:ilvl w:val="0"/>
-          <w:numId w:val="5"/>
-        </w:numPr>
-        <w:jc w:val="both"/>
-        <w:rPr>
-          <w:sz w:val="24"/>
-          <w:szCs w:val="24"/>
-        </w:rPr>
-      </w:pPr>
-      <w:r>
-        <w:rPr>
-          <w:sz w:val="24"/>
-          <w:szCs w:val="24"/>
-        </w:rPr>
-        <w:t>Alterar o preço de venda de um dado produto</w:t>
-      </w:r>
-    </w:p>
-    <w:p>
-      <w:pPr>
-        <w:pStyle w:val="ListParagraph"/>
-        <w:numPr>
-          <w:ilvl w:val="0"/>
-          <w:numId w:val="5"/>
-        </w:numPr>
-        <w:jc w:val="both"/>
-        <w:rPr>
-          <w:sz w:val="24"/>
-          <w:szCs w:val="24"/>
-        </w:rPr>
-      </w:pPr>
-      <w:r>
-        <w:rPr>
-          <w:sz w:val="24"/>
-          <w:szCs w:val="24"/>
-        </w:rPr>
-        <w:t>Sair</w:t>
-      </w:r>
-    </w:p>
-    <w:p>
-      <w:pPr>
-        <w:pStyle w:val="ListParagraph"/>
-        <w:jc w:val="both"/>
-        <w:rPr>
-          <w:sz w:val="24"/>
-          <w:szCs w:val="24"/>
-        </w:rPr>
-      </w:pPr>
-    </w:p>
-    <w:p>
-      <w:pPr>
-        <w:jc w:val="both"/>
-        <w:rPr>
-          <w:sz w:val="24"/>
-          <w:szCs w:val="24"/>
-        </w:rPr>
-      </w:pPr>
-      <w:r>
-        <w:rPr>
           <w:b/>
           <w:sz w:val="24"/>
           <w:szCs w:val="24"/>
@@ -540,7 +482,23 @@
           <w:sz w:val="24"/>
           <w:szCs w:val="24"/>
         </w:rPr>
-        <w:t xml:space="preserve">grupos 3 </w:t>
+        <w:t xml:space="preserve">grupos </w:t>
+      </w:r>
+      <w:r>
+        <w:rPr>
+          <w:b/>
+          <w:sz w:val="24"/>
+          <w:szCs w:val="24"/>
+        </w:rPr>
+        <w:t>4</w:t>
+      </w:r>
+      <w:r>
+        <w:rPr>
+          <w:b/>
+          <w:sz w:val="24"/>
+          <w:szCs w:val="24"/>
+        </w:rPr>
+        <w:t xml:space="preserve"> </w:t>
       </w:r>
       <w:r>
         <w:rPr>
@@ -564,85 +522,147 @@
           <w:sz w:val="24"/>
           <w:szCs w:val="24"/>
         </w:rPr>
-        <w:t>Como são 30 alunos no total, serão 10 grupos de 3 pessoas.</w:t>
-      </w:r>
-      <w:r>
-        <w:rPr>
-          <w:sz w:val="24"/>
-          <w:szCs w:val="24"/>
-        </w:rPr>
-        <w:t xml:space="preserve"> Os grupos podem ser compostos por integrantes de turmas diferentes. </w:t>
-      </w:r>
-      <w:r>
-        <w:rPr>
-          <w:sz w:val="24"/>
-          <w:szCs w:val="24"/>
-        </w:rPr>
-        <w:t>É importante salientar que o grupo deverá ser o mesmo para os pr</w:t>
-      </w:r>
-      <w:r>
-        <w:rPr>
-          <w:sz w:val="24"/>
-          <w:szCs w:val="24"/>
-        </w:rPr>
-        <w:t xml:space="preserve">óximos trabalhos da disciplina. </w:t>
-      </w:r>
-      <w:r>
-        <w:rPr>
-          <w:b/>
-          <w:i/>
-          <w:sz w:val="24"/>
-          <w:szCs w:val="24"/>
-        </w:rPr>
-        <w:t xml:space="preserve">O </w:t>
-      </w:r>
-      <w:r>
-        <w:rPr>
-          <w:b/>
-          <w:i/>
-          <w:sz w:val="24"/>
-          <w:szCs w:val="24"/>
-        </w:rPr>
-        <w:t xml:space="preserve">trabalho deverá ser feito </w:t>
-      </w:r>
-      <w:r>
-        <w:rPr>
-          <w:b/>
-          <w:i/>
-          <w:sz w:val="24"/>
-          <w:szCs w:val="24"/>
-        </w:rPr>
-        <w:t xml:space="preserve">obrigatoriamente </w:t>
-      </w:r>
-      <w:r>
-        <w:rPr>
-          <w:b/>
-          <w:i/>
-          <w:sz w:val="24"/>
-          <w:szCs w:val="24"/>
-        </w:rPr>
-        <w:t>n</w:t>
-      </w:r>
-      <w:r>
-        <w:rPr>
-          <w:b/>
-          <w:i/>
-          <w:sz w:val="24"/>
-          <w:szCs w:val="24"/>
-        </w:rPr>
-        <w:t>a linguagem</w:t>
-      </w:r>
-      <w:r>
-        <w:rPr>
-          <w:b/>
-          <w:i/>
-          <w:sz w:val="24"/>
-          <w:szCs w:val="24"/>
-        </w:rPr>
-        <w:t xml:space="preserve"> Python</w:t>
+        <w:t>Como são 3</w:t>
+      </w:r>
+      <w:r>
+        <w:rPr>
+          <w:b/>
+          <w:sz w:val="24"/>
+          <w:szCs w:val="24"/>
+        </w:rPr>
+        <w:t>6</w:t>
+      </w:r>
+      <w:r>
+        <w:rPr>
+          <w:b/>
+          <w:sz w:val="24"/>
+          <w:szCs w:val="24"/>
+        </w:rPr>
+        <w:t xml:space="preserve"> alunos no total, serão </w:t>
+      </w:r>
+      <w:r>
+        <w:rPr>
+          <w:b/>
+          <w:sz w:val="24"/>
+          <w:szCs w:val="24"/>
+        </w:rPr>
+        <w:t>9</w:t>
+      </w:r>
+      <w:r>
+        <w:rPr>
+          <w:b/>
+          <w:sz w:val="24"/>
+          <w:szCs w:val="24"/>
+        </w:rPr>
+        <w:t xml:space="preserve"> grupos de </w:t>
+      </w:r>
+      <w:r>
+        <w:rPr>
+          <w:b/>
+          <w:sz w:val="24"/>
+          <w:szCs w:val="24"/>
+        </w:rPr>
+        <w:t>4</w:t>
+      </w:r>
+      <w:r>
+        <w:rPr>
+          <w:b/>
+          <w:sz w:val="24"/>
+          <w:szCs w:val="24"/>
+        </w:rPr>
+        <w:t xml:space="preserve"> pessoas.</w:t>
+      </w:r>
+      <w:r>
+        <w:rPr>
+          <w:sz w:val="24"/>
+          <w:szCs w:val="24"/>
+        </w:rPr>
+        <w:t xml:space="preserve"> Os grupos pode</w:t>
+      </w:r>
+      <w:r>
+        <w:rPr>
+          <w:sz w:val="24"/>
+          <w:szCs w:val="24"/>
+        </w:rPr>
+        <w:t>rão</w:t>
       </w:r>
       <w:bookmarkStart w:id="0" w:name="_GoBack"/>
       <w:bookmarkEnd w:id="0"/>
+      <w:r>
+        <w:rPr>
+          <w:sz w:val="24"/>
+          <w:szCs w:val="24"/>
+        </w:rPr>
+        <w:t xml:space="preserve"> ser compostos por integrantes de turmas diferentes. </w:t>
+      </w:r>
+      <w:r>
+        <w:rPr>
+          <w:sz w:val="24"/>
+          <w:szCs w:val="24"/>
+        </w:rPr>
+        <w:t>É importante salientar que o grupo deverá ser o mesmo para os pr</w:t>
+      </w:r>
+      <w:r>
+        <w:rPr>
+          <w:sz w:val="24"/>
+          <w:szCs w:val="24"/>
+        </w:rPr>
+        <w:t xml:space="preserve">óximos trabalhos da disciplina. </w:t>
+      </w:r>
+      <w:r>
+        <w:rPr>
+          <w:b/>
+          <w:i/>
+          <w:sz w:val="24"/>
+          <w:szCs w:val="24"/>
+        </w:rPr>
+        <w:t xml:space="preserve">O </w:t>
+      </w:r>
+      <w:r>
+        <w:rPr>
+          <w:b/>
+          <w:i/>
+          <w:sz w:val="24"/>
+          <w:szCs w:val="24"/>
+        </w:rPr>
+        <w:t xml:space="preserve">trabalho deverá ser feito </w:t>
+      </w:r>
+      <w:r>
+        <w:rPr>
+          <w:b/>
+          <w:i/>
+          <w:sz w:val="24"/>
+          <w:szCs w:val="24"/>
+        </w:rPr>
+        <w:t xml:space="preserve">obrigatoriamente </w:t>
+      </w:r>
+      <w:r>
+        <w:rPr>
+          <w:b/>
+          <w:i/>
+          <w:sz w:val="24"/>
+          <w:szCs w:val="24"/>
+        </w:rPr>
+        <w:t>n</w:t>
+      </w:r>
+      <w:r>
+        <w:rPr>
+          <w:b/>
+          <w:i/>
+          <w:sz w:val="24"/>
+          <w:szCs w:val="24"/>
+        </w:rPr>
+        <w:t>a linguagem</w:t>
+      </w:r>
+      <w:r>
+        <w:rPr>
+          <w:b/>
+          <w:i/>
+          <w:sz w:val="24"/>
+          <w:szCs w:val="24"/>
+        </w:rPr>
+        <w:t xml:space="preserve"> Python</w:t>
+      </w:r>
       <w:r>
         <w:rPr>
           <w:b/>
@@ -1284,6 +1304,119 @@
       </w:rPr>
     </w:lvl>
   </w:abstractNum>
+  <w:abstractNum w:abstractNumId="5" w15:restartNumberingAfterBreak="0">
+    <w:nsid w:val="53257EC5"/>
+    <w:multiLevelType w:val="hybridMultilevel"/>
+    <w:tmpl w:val="9480652C"/>
+    <w:lvl w:ilvl="0" w:tplc="04160001">
+      <w:start w:val="1"/>
+      <w:numFmt w:val="bullet"/>
+      <w:lvlText w:val=""/>
+      <w:lvlJc w:val="left"/>
+      <w:pPr>
+        <w:ind w:left="720" w:hanging="360"/>
+      </w:pPr>
+      <w:rPr>
+        <w:rFonts w:ascii="Symbol" w:hAnsi="Symbol" w:hint="default"/>
+      </w:rPr>
+    </w:lvl>
+    <w:lvl w:ilvl="1" w:tplc="04160003" w:tentative="1">
+      <w:start w:val="1"/>
+      <w:numFmt w:val="bullet"/>
+      <w:lvlText w:val="o"/>
+      <w:lvlJc w:val="left"/>
+      <w:pPr>
+        <w:ind w:left="1440" w:hanging="360"/>
+      </w:pPr>
+      <w:rPr>
+        <w:rFonts w:ascii="Courier New" w:hAnsi="Courier New" w:cs="Courier New" w:hint="default"/>
+      </w:rPr>
+    </w:lvl>
+    <w:lvl w:ilvl="2" w:tplc="04160005" w:tentative="1">
+      <w:start w:val="1"/>
+      <w:numFmt w:val="bullet"/>
+      <w:lvlText w:val=""/>
+      <w:lvlJc w:val="left"/>
+      <w:pPr>
+        <w:ind w:left="2160" w:hanging="360"/>
+      </w:pPr>
+      <w:rPr>
+        <w:rFonts w:ascii="Wingdings" w:hAnsi="Wingdings" w:hint="default"/>
+      </w:rPr>
+    </w:lvl>
+    <w:lvl w:ilvl="3" w:tplc="04160001" w:tentative="1">
+      <w:start w:val="1"/>
+      <w:numFmt w:val="bullet"/>
+      <w:lvlText w:val=""/>
+      <w:lvlJc w:val="left"/>
+      <w:pPr>
+        <w:ind w:left="2880" w:hanging="360"/>
+      </w:pPr>
+      <w:rPr>
+        <w:rFonts w:ascii="Symbol" w:hAnsi="Symbol" w:hint="default"/>
+      </w:rPr>
+    </w:lvl>
+    <w:lvl w:ilvl="4" w:tplc="04160003" w:tentative="1">
+      <w:start w:val="1"/>
+      <w:numFmt w:val="bullet"/>
+      <w:lvlText w:val="o"/>
+      <w:lvlJc w:val="left"/>
+      <w:pPr>
+        <w:ind w:left="3600" w:hanging="360"/>
+      </w:pPr>
+      <w:rPr>
+        <w:rFonts w:ascii="Courier New" w:hAnsi="Courier New" w:cs="Courier New" w:hint="default"/>
+      </w:rPr>
+    </w:lvl>
+    <w:lvl w:ilvl="5" w:tplc="04160005" w:tentative="1">
+      <w:start w:val="1"/>
+      <w:numFmt w:val="bullet"/>
+      <w:lvlText w:val=""/>
+      <w:lvlJc w:val="left"/>
+      <w:pPr>
+        <w:ind w:left="4320" w:hanging="360"/>
+      </w:pPr>
+      <w:rPr>
+        <w:rFonts w:ascii="Wingdings" w:hAnsi="Wingdings" w:hint="default"/>
+      </w:rPr>
+    </w:lvl>
+    <w:lvl w:ilvl="6" w:tplc="04160001" w:tentative="1">
+      <w:start w:val="1"/>
+      <w:numFmt w:val="bullet"/>
+      <w:lvlText w:val=""/>
+      <w:lvlJc w:val="left"/>
+      <w:pPr>
+        <w:ind w:left="5040" w:hanging="360"/>
+      </w:pPr>
+      <w:rPr>
+        <w:rFonts w:ascii="Symbol" w:hAnsi="Symbol" w:hint="default"/>
+      </w:rPr>
+    </w:lvl>
+    <w:lvl w:ilvl="7" w:tplc="04160003" w:tentative="1">
+      <w:start w:val="1"/>
+      <w:numFmt w:val="bullet"/>
+      <w:lvlText w:val="o"/>
+      <w:lvlJc w:val="left"/>
+      <w:pPr>
+        <w:ind w:left="5760" w:hanging="360"/>
+      </w:pPr>
+      <w:rPr>
+        <w:rFonts w:ascii="Courier New" w:hAnsi="Courier New" w:cs="Courier New" w:hint="default"/>
+      </w:rPr>
+    </w:lvl>
+    <w:lvl w:ilvl="8" w:tplc="04160005" w:tentative="1">
+      <w:start w:val="1"/>
+      <w:numFmt w:val="bullet"/>
+      <w:lvlText w:val=""/>
+      <w:lvlJc w:val="left"/>
+      <w:pPr>
+        <w:ind w:left="6480" w:hanging="360"/>
+      </w:pPr>
+      <w:rPr>
+        <w:rFonts w:ascii="Wingdings" w:hAnsi="Wingdings" w:hint="default"/>
+      </w:rPr>
+    </w:lvl>
+  </w:abstractNum>
   <w:num w:numId="1">
     <w:abstractNumId w:val="4"/>
   </w:num>
@@ -1298,6 +1431,9 @@
   </w:num>
   <w:num w:numId="5">
     <w:abstractNumId w:val="3"/>
+  </w:num>
+  <w:num w:numId="6">
+    <w:abstractNumId w:val="5"/>
   </w:num>
 </w:numbering>
 </file>

</xml_diff>

<commit_message>
nova data de entrega para o trab. 1 de lab. PC2
</commit_message>
<xml_diff>
--- a/aulas/lab-poo/trabalhos/Trabalho1-PC2.docx
+++ b/aulas/lab-poo/trabalhos/Trabalho1-PC2.docx
@@ -196,8 +196,10 @@
           <w:sz w:val="32"/>
           <w:szCs w:val="32"/>
         </w:rPr>
-        <w:t>19/04</w:t>
-      </w:r>
+        <w:t>12/07</w:t>
+      </w:r>
+      <w:bookmarkStart w:id="0" w:name="_GoBack"/>
+      <w:bookmarkEnd w:id="0"/>
     </w:p>
     <w:p>
       <w:pPr>
@@ -586,8 +588,6 @@
         </w:rPr>
         <w:t>rão</w:t>
       </w:r>
-      <w:bookmarkStart w:id="0" w:name="_GoBack"/>
-      <w:bookmarkEnd w:id="0"/>
       <w:r>
         <w:rPr>
           <w:sz w:val="24"/>

</xml_diff>

<commit_message>
atualizacao das datas dos trabalhos de lab. ES e lab. PC2
</commit_message>
<xml_diff>
--- a/aulas/lab-poo/trabalhos/Trabalho1-PC2.docx
+++ b/aulas/lab-poo/trabalhos/Trabalho1-PC2.docx
@@ -1,6 +1,6 @@
 
 <file path=word/document.xml><?xml version="1.0" encoding="utf-8"?>
-<w:document xmlns:wpc="http://schemas.microsoft.com/office/word/2010/wordprocessingCanvas" xmlns:cx="http://schemas.microsoft.com/office/drawing/2014/chartex" xmlns:mc="http://schemas.openxmlformats.org/markup-compatibility/2006" xmlns:o="urn:schemas-microsoft-com:office:office" xmlns:r="http://schemas.openxmlformats.org/officeDocument/2006/relationships" xmlns:m="http://schemas.openxmlformats.org/officeDocument/2006/math" xmlns:v="urn:schemas-microsoft-com:vml" xmlns:wp14="http://schemas.microsoft.com/office/word/2010/wordprocessingDrawing" xmlns:wp="http://schemas.openxmlformats.org/drawingml/2006/wordprocessingDrawing" xmlns:w10="urn:schemas-microsoft-com:office:word" xmlns:w="http://schemas.openxmlformats.org/wordprocessingml/2006/main" xmlns:w14="http://schemas.microsoft.com/office/word/2010/wordml" xmlns:w15="http://schemas.microsoft.com/office/word/2012/wordml" xmlns:w16se="http://schemas.microsoft.com/office/word/2015/wordml/symex" xmlns:wpg="http://schemas.microsoft.com/office/word/2010/wordprocessingGroup" xmlns:wpi="http://schemas.microsoft.com/office/word/2010/wordprocessingInk" xmlns:wne="http://schemas.microsoft.com/office/word/2006/wordml" xmlns:wps="http://schemas.microsoft.com/office/word/2010/wordprocessingShape" mc:Ignorable="w14 w15 w16se wp14">
+<w:document xmlns:wpc="http://schemas.microsoft.com/office/word/2010/wordprocessingCanvas" xmlns:cx="http://schemas.microsoft.com/office/drawing/2014/chartex" xmlns:cx1="http://schemas.microsoft.com/office/drawing/2015/9/8/chartex" xmlns:cx2="http://schemas.microsoft.com/office/drawing/2015/10/21/chartex" xmlns:cx3="http://schemas.microsoft.com/office/drawing/2016/5/9/chartex" xmlns:cx4="http://schemas.microsoft.com/office/drawing/2016/5/10/chartex" xmlns:cx5="http://schemas.microsoft.com/office/drawing/2016/5/11/chartex" xmlns:cx6="http://schemas.microsoft.com/office/drawing/2016/5/12/chartex" xmlns:cx7="http://schemas.microsoft.com/office/drawing/2016/5/13/chartex" xmlns:cx8="http://schemas.microsoft.com/office/drawing/2016/5/14/chartex" xmlns:mc="http://schemas.openxmlformats.org/markup-compatibility/2006" xmlns:aink="http://schemas.microsoft.com/office/drawing/2016/ink" xmlns:am3d="http://schemas.microsoft.com/office/drawing/2017/model3d" xmlns:o="urn:schemas-microsoft-com:office:office" xmlns:oel="http://schemas.microsoft.com/office/2019/extlst" xmlns:r="http://schemas.openxmlformats.org/officeDocument/2006/relationships" xmlns:m="http://schemas.openxmlformats.org/officeDocument/2006/math" xmlns:v="urn:schemas-microsoft-com:vml" xmlns:wp14="http://schemas.microsoft.com/office/word/2010/wordprocessingDrawing" xmlns:wp="http://schemas.openxmlformats.org/drawingml/2006/wordprocessingDrawing" xmlns:w10="urn:schemas-microsoft-com:office:word" xmlns:w="http://schemas.openxmlformats.org/wordprocessingml/2006/main" xmlns:w14="http://schemas.microsoft.com/office/word/2010/wordml" xmlns:w15="http://schemas.microsoft.com/office/word/2012/wordml" xmlns:w16cex="http://schemas.microsoft.com/office/word/2018/wordml/cex" xmlns:w16cid="http://schemas.microsoft.com/office/word/2016/wordml/cid" xmlns:w16="http://schemas.microsoft.com/office/word/2018/wordml" xmlns:w16sdtdh="http://schemas.microsoft.com/office/word/2020/wordml/sdtdatahash" xmlns:w16se="http://schemas.microsoft.com/office/word/2015/wordml/symex" xmlns:wpg="http://schemas.microsoft.com/office/word/2010/wordprocessingGroup" xmlns:wpi="http://schemas.microsoft.com/office/word/2010/wordprocessingInk" xmlns:wne="http://schemas.microsoft.com/office/word/2006/wordml" xmlns:wps="http://schemas.microsoft.com/office/word/2010/wordprocessingShape" mc:Ignorable="w14 w15 w16se w16cid w16 w16cex w16sdtdh wp14">
   <w:body>
     <w:p>
       <w:pPr>
@@ -196,10 +196,22 @@
           <w:sz w:val="32"/>
           <w:szCs w:val="32"/>
         </w:rPr>
-        <w:t>12/07</w:t>
-      </w:r>
-      <w:bookmarkStart w:id="0" w:name="_GoBack"/>
-      <w:bookmarkEnd w:id="0"/>
+        <w:t>1</w:t>
+      </w:r>
+      <w:r>
+        <w:rPr>
+          <w:sz w:val="32"/>
+          <w:szCs w:val="32"/>
+        </w:rPr>
+        <w:t>9</w:t>
+      </w:r>
+      <w:r>
+        <w:rPr>
+          <w:sz w:val="32"/>
+          <w:szCs w:val="32"/>
+        </w:rPr>
+        <w:t>/07</w:t>
+      </w:r>
     </w:p>
     <w:p>
       <w:pPr>
@@ -762,7 +774,7 @@
 </file>
 
 <file path=word/numbering.xml><?xml version="1.0" encoding="utf-8"?>
-<w:numbering xmlns:wpc="http://schemas.microsoft.com/office/word/2010/wordprocessingCanvas" xmlns:cx="http://schemas.microsoft.com/office/drawing/2014/chartex" xmlns:mc="http://schemas.openxmlformats.org/markup-compatibility/2006" xmlns:o="urn:schemas-microsoft-com:office:office" xmlns:r="http://schemas.openxmlformats.org/officeDocument/2006/relationships" xmlns:m="http://schemas.openxmlformats.org/officeDocument/2006/math" xmlns:v="urn:schemas-microsoft-com:vml" xmlns:wp14="http://schemas.microsoft.com/office/word/2010/wordprocessingDrawing" xmlns:wp="http://schemas.openxmlformats.org/drawingml/2006/wordprocessingDrawing" xmlns:w10="urn:schemas-microsoft-com:office:word" xmlns:w="http://schemas.openxmlformats.org/wordprocessingml/2006/main" xmlns:w14="http://schemas.microsoft.com/office/word/2010/wordml" xmlns:w15="http://schemas.microsoft.com/office/word/2012/wordml" xmlns:w16se="http://schemas.microsoft.com/office/word/2015/wordml/symex" xmlns:wpg="http://schemas.microsoft.com/office/word/2010/wordprocessingGroup" xmlns:wpi="http://schemas.microsoft.com/office/word/2010/wordprocessingInk" xmlns:wne="http://schemas.microsoft.com/office/word/2006/wordml" xmlns:wps="http://schemas.microsoft.com/office/word/2010/wordprocessingShape" mc:Ignorable="w14 w15 w16se wp14">
+<w:numbering xmlns:wpc="http://schemas.microsoft.com/office/word/2010/wordprocessingCanvas" xmlns:cx="http://schemas.microsoft.com/office/drawing/2014/chartex" xmlns:cx1="http://schemas.microsoft.com/office/drawing/2015/9/8/chartex" xmlns:cx2="http://schemas.microsoft.com/office/drawing/2015/10/21/chartex" xmlns:cx3="http://schemas.microsoft.com/office/drawing/2016/5/9/chartex" xmlns:cx4="http://schemas.microsoft.com/office/drawing/2016/5/10/chartex" xmlns:cx5="http://schemas.microsoft.com/office/drawing/2016/5/11/chartex" xmlns:cx6="http://schemas.microsoft.com/office/drawing/2016/5/12/chartex" xmlns:cx7="http://schemas.microsoft.com/office/drawing/2016/5/13/chartex" xmlns:cx8="http://schemas.microsoft.com/office/drawing/2016/5/14/chartex" xmlns:mc="http://schemas.openxmlformats.org/markup-compatibility/2006" xmlns:aink="http://schemas.microsoft.com/office/drawing/2016/ink" xmlns:am3d="http://schemas.microsoft.com/office/drawing/2017/model3d" xmlns:o="urn:schemas-microsoft-com:office:office" xmlns:oel="http://schemas.microsoft.com/office/2019/extlst" xmlns:r="http://schemas.openxmlformats.org/officeDocument/2006/relationships" xmlns:m="http://schemas.openxmlformats.org/officeDocument/2006/math" xmlns:v="urn:schemas-microsoft-com:vml" xmlns:wp14="http://schemas.microsoft.com/office/word/2010/wordprocessingDrawing" xmlns:wp="http://schemas.openxmlformats.org/drawingml/2006/wordprocessingDrawing" xmlns:w10="urn:schemas-microsoft-com:office:word" xmlns:w="http://schemas.openxmlformats.org/wordprocessingml/2006/main" xmlns:w14="http://schemas.microsoft.com/office/word/2010/wordml" xmlns:w15="http://schemas.microsoft.com/office/word/2012/wordml" xmlns:w16cex="http://schemas.microsoft.com/office/word/2018/wordml/cex" xmlns:w16cid="http://schemas.microsoft.com/office/word/2016/wordml/cid" xmlns:w16="http://schemas.microsoft.com/office/word/2018/wordml" xmlns:w16sdtdh="http://schemas.microsoft.com/office/word/2020/wordml/sdtdatahash" xmlns:w16se="http://schemas.microsoft.com/office/word/2015/wordml/symex" xmlns:wpg="http://schemas.microsoft.com/office/word/2010/wordprocessingGroup" xmlns:wpi="http://schemas.microsoft.com/office/word/2010/wordprocessingInk" xmlns:wne="http://schemas.microsoft.com/office/word/2006/wordml" xmlns:wps="http://schemas.microsoft.com/office/word/2010/wordprocessingShape" mc:Ignorable="w14 w15 w16se w16cid w16 w16cex w16sdtdh wp14">
   <w:abstractNum w:abstractNumId="0" w15:restartNumberingAfterBreak="0">
     <w:nsid w:val="116923B2"/>
     <w:multiLevelType w:val="hybridMultilevel"/>
@@ -1417,29 +1429,29 @@
       </w:rPr>
     </w:lvl>
   </w:abstractNum>
-  <w:num w:numId="1">
+  <w:num w:numId="1" w16cid:durableId="1913195113">
     <w:abstractNumId w:val="4"/>
   </w:num>
-  <w:num w:numId="2">
+  <w:num w:numId="2" w16cid:durableId="427386700">
     <w:abstractNumId w:val="1"/>
   </w:num>
-  <w:num w:numId="3">
+  <w:num w:numId="3" w16cid:durableId="1461609880">
     <w:abstractNumId w:val="2"/>
   </w:num>
-  <w:num w:numId="4">
+  <w:num w:numId="4" w16cid:durableId="197473361">
     <w:abstractNumId w:val="0"/>
   </w:num>
-  <w:num w:numId="5">
+  <w:num w:numId="5" w16cid:durableId="1075975732">
     <w:abstractNumId w:val="3"/>
   </w:num>
-  <w:num w:numId="6">
+  <w:num w:numId="6" w16cid:durableId="1401513975">
     <w:abstractNumId w:val="5"/>
   </w:num>
 </w:numbering>
 </file>
 
 <file path=word/styles.xml><?xml version="1.0" encoding="utf-8"?>
-<w:styles xmlns:mc="http://schemas.openxmlformats.org/markup-compatibility/2006" xmlns:r="http://schemas.openxmlformats.org/officeDocument/2006/relationships" xmlns:w="http://schemas.openxmlformats.org/wordprocessingml/2006/main" xmlns:w14="http://schemas.microsoft.com/office/word/2010/wordml" xmlns:w15="http://schemas.microsoft.com/office/word/2012/wordml" xmlns:w16se="http://schemas.microsoft.com/office/word/2015/wordml/symex" mc:Ignorable="w14 w15 w16se">
+<w:styles xmlns:mc="http://schemas.openxmlformats.org/markup-compatibility/2006" xmlns:r="http://schemas.openxmlformats.org/officeDocument/2006/relationships" xmlns:w="http://schemas.openxmlformats.org/wordprocessingml/2006/main" xmlns:w14="http://schemas.microsoft.com/office/word/2010/wordml" xmlns:w15="http://schemas.microsoft.com/office/word/2012/wordml" xmlns:w16cex="http://schemas.microsoft.com/office/word/2018/wordml/cex" xmlns:w16cid="http://schemas.microsoft.com/office/word/2016/wordml/cid" xmlns:w16="http://schemas.microsoft.com/office/word/2018/wordml" xmlns:w16sdtdh="http://schemas.microsoft.com/office/word/2020/wordml/sdtdatahash" xmlns:w16se="http://schemas.microsoft.com/office/word/2015/wordml/symex" mc:Ignorable="w14 w15 w16se w16cid w16 w16cex w16sdtdh">
   <w:docDefaults>
     <w:rPrDefault>
       <w:rPr>
@@ -1455,7 +1467,7 @@
       </w:pPr>
     </w:pPrDefault>
   </w:docDefaults>
-  <w:latentStyles w:defLockedState="0" w:defUIPriority="99" w:defSemiHidden="0" w:defUnhideWhenUsed="0" w:defQFormat="0" w:count="371">
+  <w:latentStyles w:defLockedState="0" w:defUIPriority="99" w:defSemiHidden="0" w:defUnhideWhenUsed="0" w:defQFormat="0" w:count="376">
     <w:lsdException w:name="Normal" w:uiPriority="0" w:qFormat="1"/>
     <w:lsdException w:name="heading 1" w:uiPriority="9" w:qFormat="1"/>
     <w:lsdException w:name="heading 2" w:semiHidden="1" w:uiPriority="9" w:unhideWhenUsed="1" w:qFormat="1"/>
@@ -1561,7 +1573,6 @@
     <w:lsdException w:name="HTML Sample" w:semiHidden="1" w:unhideWhenUsed="1"/>
     <w:lsdException w:name="HTML Typewriter" w:semiHidden="1" w:unhideWhenUsed="1"/>
     <w:lsdException w:name="HTML Variable" w:semiHidden="1" w:unhideWhenUsed="1"/>
-    <w:lsdException w:name="Normal Table" w:semiHidden="1" w:unhideWhenUsed="1"/>
     <w:lsdException w:name="annotation subject" w:semiHidden="1" w:unhideWhenUsed="1"/>
     <w:lsdException w:name="No List" w:semiHidden="1" w:unhideWhenUsed="1"/>
     <w:lsdException w:name="Outline List 1" w:semiHidden="1" w:unhideWhenUsed="1"/>
@@ -1604,11 +1615,8 @@
     <w:lsdException w:name="Table Contemporary" w:semiHidden="1" w:unhideWhenUsed="1"/>
     <w:lsdException w:name="Table Elegant" w:semiHidden="1" w:unhideWhenUsed="1"/>
     <w:lsdException w:name="Table Professional" w:semiHidden="1" w:unhideWhenUsed="1"/>
-    <w:lsdException w:name="Table Subtle 1" w:semiHidden="1" w:unhideWhenUsed="1"/>
     <w:lsdException w:name="Table Subtle 2" w:semiHidden="1" w:unhideWhenUsed="1"/>
     <w:lsdException w:name="Table Web 1" w:semiHidden="1" w:unhideWhenUsed="1"/>
-    <w:lsdException w:name="Table Web 2" w:semiHidden="1" w:unhideWhenUsed="1"/>
-    <w:lsdException w:name="Table Web 3" w:semiHidden="1" w:unhideWhenUsed="1"/>
     <w:lsdException w:name="Balloon Text" w:semiHidden="1" w:unhideWhenUsed="1"/>
     <w:lsdException w:name="Table Grid" w:uiPriority="39"/>
     <w:lsdException w:name="Table Theme" w:semiHidden="1" w:unhideWhenUsed="1"/>
@@ -1827,6 +1835,11 @@
     <w:lsdException w:name="List Table 5 Dark Accent 6" w:uiPriority="50"/>
     <w:lsdException w:name="List Table 6 Colorful Accent 6" w:uiPriority="51"/>
     <w:lsdException w:name="List Table 7 Colorful Accent 6" w:uiPriority="52"/>
+    <w:lsdException w:name="Mention" w:semiHidden="1" w:unhideWhenUsed="1"/>
+    <w:lsdException w:name="Smart Hyperlink" w:semiHidden="1" w:unhideWhenUsed="1"/>
+    <w:lsdException w:name="Hashtag" w:semiHidden="1" w:unhideWhenUsed="1"/>
+    <w:lsdException w:name="Unresolved Mention" w:semiHidden="1" w:unhideWhenUsed="1"/>
+    <w:lsdException w:name="Smart Link" w:semiHidden="1" w:unhideWhenUsed="1"/>
   </w:latentStyles>
   <w:style w:type="paragraph" w:default="1" w:styleId="Normal">
     <w:name w:val="Normal"/>

</xml_diff>

<commit_message>
descricao do trabalho 1 de lab. pc2
</commit_message>
<xml_diff>
--- a/aulas/lab-poo/trabalhos/Trabalho1-PC2.docx
+++ b/aulas/lab-poo/trabalhos/Trabalho1-PC2.docx
@@ -492,6 +492,24 @@
           <w:szCs w:val="24"/>
         </w:rPr>
         <w:t xml:space="preserve">grupos </w:t>
+      </w:r>
+      <w:r>
+        <w:rPr>
+          <w:b w:val="1"/>
+          <w:bCs w:val="1"/>
+          <w:sz w:val="24"/>
+          <w:szCs w:val="24"/>
+        </w:rPr>
+        <w:t>de</w:t>
+      </w:r>
+      <w:r>
+        <w:rPr>
+          <w:b w:val="1"/>
+          <w:bCs w:val="1"/>
+          <w:sz w:val="24"/>
+          <w:szCs w:val="24"/>
+        </w:rPr>
+        <w:t xml:space="preserve"> </w:t>
       </w:r>
       <w:r>
         <w:rPr>

</xml_diff>

<commit_message>
espec. do trabalho 1 de lab. pc2
</commit_message>
<xml_diff>
--- a/aulas/lab-poo/trabalhos/Trabalho1-PC2.docx
+++ b/aulas/lab-poo/trabalhos/Trabalho1-PC2.docx
@@ -1,6 +1,6 @@
 
 <file path=word/document.xml><?xml version="1.0" encoding="utf-8"?>
-<w:document xmlns:wpc="http://schemas.microsoft.com/office/word/2010/wordprocessingCanvas" xmlns:cx="http://schemas.microsoft.com/office/drawing/2014/chartex" xmlns:cx1="http://schemas.microsoft.com/office/drawing/2015/9/8/chartex" xmlns:cx2="http://schemas.microsoft.com/office/drawing/2015/10/21/chartex" xmlns:cx3="http://schemas.microsoft.com/office/drawing/2016/5/9/chartex" xmlns:cx4="http://schemas.microsoft.com/office/drawing/2016/5/10/chartex" xmlns:cx5="http://schemas.microsoft.com/office/drawing/2016/5/11/chartex" xmlns:cx6="http://schemas.microsoft.com/office/drawing/2016/5/12/chartex" xmlns:cx7="http://schemas.microsoft.com/office/drawing/2016/5/13/chartex" xmlns:cx8="http://schemas.microsoft.com/office/drawing/2016/5/14/chartex" xmlns:mc="http://schemas.openxmlformats.org/markup-compatibility/2006" xmlns:aink="http://schemas.microsoft.com/office/drawing/2016/ink" xmlns:am3d="http://schemas.microsoft.com/office/drawing/2017/model3d" xmlns:o="urn:schemas-microsoft-com:office:office" xmlns:oel="http://schemas.microsoft.com/office/2019/extlst" xmlns:r="http://schemas.openxmlformats.org/officeDocument/2006/relationships" xmlns:m="http://schemas.openxmlformats.org/officeDocument/2006/math" xmlns:v="urn:schemas-microsoft-com:vml" xmlns:wp14="http://schemas.microsoft.com/office/word/2010/wordprocessingDrawing" xmlns:wp="http://schemas.openxmlformats.org/drawingml/2006/wordprocessingDrawing" xmlns:w10="urn:schemas-microsoft-com:office:word" xmlns:w="http://schemas.openxmlformats.org/wordprocessingml/2006/main" xmlns:w14="http://schemas.microsoft.com/office/word/2010/wordml" xmlns:w15="http://schemas.microsoft.com/office/word/2012/wordml" xmlns:w16cex="http://schemas.microsoft.com/office/word/2018/wordml/cex" xmlns:w16cid="http://schemas.microsoft.com/office/word/2016/wordml/cid" xmlns:w16="http://schemas.microsoft.com/office/word/2018/wordml" xmlns:w16sdtdh="http://schemas.microsoft.com/office/word/2020/wordml/sdtdatahash" xmlns:w16se="http://schemas.microsoft.com/office/word/2015/wordml/symex" xmlns:wpg="http://schemas.microsoft.com/office/word/2010/wordprocessingGroup" xmlns:wpi="http://schemas.microsoft.com/office/word/2010/wordprocessingInk" xmlns:wne="http://schemas.microsoft.com/office/word/2006/wordml" xmlns:wps="http://schemas.microsoft.com/office/word/2010/wordprocessingShape" xmlns:a="http://schemas.openxmlformats.org/drawingml/2006/main" xmlns:pic="http://schemas.openxmlformats.org/drawingml/2006/picture" xmlns:a14="http://schemas.microsoft.com/office/drawing/2010/main" mc:Ignorable="w14 w15 w16se w16cid w16 w16cex w16sdtdh wp14">
+<w:document xmlns:wpc="http://schemas.microsoft.com/office/word/2010/wordprocessingCanvas" xmlns:mc="http://schemas.openxmlformats.org/markup-compatibility/2006" xmlns:o="urn:schemas-microsoft-com:office:office" xmlns:r="http://schemas.openxmlformats.org/officeDocument/2006/relationships" xmlns:m="http://schemas.openxmlformats.org/officeDocument/2006/math" xmlns:v="urn:schemas-microsoft-com:vml" xmlns:wp14="http://schemas.microsoft.com/office/word/2010/wordprocessingDrawing" xmlns:wp="http://schemas.openxmlformats.org/drawingml/2006/wordprocessingDrawing" xmlns:w10="urn:schemas-microsoft-com:office:word" xmlns:w="http://schemas.openxmlformats.org/wordprocessingml/2006/main" xmlns:w14="http://schemas.microsoft.com/office/word/2010/wordml" xmlns:w15="http://schemas.microsoft.com/office/word/2012/wordml" xmlns:wpg="http://schemas.microsoft.com/office/word/2010/wordprocessingGroup" xmlns:wpi="http://schemas.microsoft.com/office/word/2010/wordprocessingInk" xmlns:wne="http://schemas.microsoft.com/office/word/2006/wordml" xmlns:wps="http://schemas.microsoft.com/office/word/2010/wordprocessingShape" mc:Ignorable="w14 w15 wp14">
   <w:body>
     <w:p>
       <w:pPr>
@@ -171,16 +171,16 @@
       <w:pPr>
         <w:jc w:val="right"/>
         <w:rPr>
-          <w:b w:val="1"/>
-          <w:bCs w:val="1"/>
+          <w:b/>
+          <w:bCs/>
           <w:sz w:val="32"/>
           <w:szCs w:val="32"/>
         </w:rPr>
       </w:pPr>
       <w:r>
         <w:rPr>
-          <w:b w:val="1"/>
-          <w:bCs w:val="1"/>
+          <w:b/>
+          <w:bCs/>
           <w:sz w:val="32"/>
           <w:szCs w:val="32"/>
         </w:rPr>
@@ -188,8 +188,8 @@
       </w:r>
       <w:r>
         <w:rPr>
-          <w:b w:val="1"/>
-          <w:bCs w:val="1"/>
+          <w:b/>
+          <w:bCs/>
           <w:sz w:val="32"/>
           <w:szCs w:val="32"/>
         </w:rPr>
@@ -197,20 +197,29 @@
       </w:r>
       <w:r>
         <w:rPr>
-          <w:b w:val="1"/>
-          <w:bCs w:val="1"/>
+          <w:b/>
+          <w:bCs/>
           <w:sz w:val="32"/>
           <w:szCs w:val="32"/>
         </w:rPr>
-        <w:t>09/05/2025</w:t>
+        <w:t>10/10</w:t>
+      </w:r>
+      <w:r>
+        <w:rPr>
+          <w:b/>
+          <w:bCs/>
+          <w:sz w:val="32"/>
+          <w:szCs w:val="32"/>
+        </w:rPr>
+        <w:t>/2025</w:t>
       </w:r>
     </w:p>
     <w:p>
       <w:pPr>
         <w:jc w:val="both"/>
         <w:rPr>
-          <w:sz w:val="32"/>
-          <w:szCs w:val="32"/>
+          <w:sz w:val="24"/>
+          <w:szCs w:val="24"/>
         </w:rPr>
       </w:pPr>
     </w:p>
@@ -353,14 +362,28 @@
           <w:sz w:val="24"/>
           <w:szCs w:val="24"/>
         </w:rPr>
-        <w:t>excluirTelefone</w:t>
-      </w:r>
-      <w:r>
-        <w:rPr>
-          <w:sz w:val="24"/>
-          <w:szCs w:val="24"/>
-        </w:rPr>
-        <w:t xml:space="preserve"> – essa função exclui um telefone de uma pessoa que já está na agenda. Se a pessoa tiver apenas um telefone, ela deve ser excluída da agenda. </w:t>
+        <w:t xml:space="preserve">associarApelido(nome, apelido) </w:t>
+      </w:r>
+      <w:r>
+        <w:rPr>
+          <w:sz w:val="24"/>
+          <w:szCs w:val="24"/>
+        </w:rPr>
+        <w:t xml:space="preserve">– essa função associa um apelido a um nome existente na agenda. </w:t>
+      </w:r>
+      <w:r>
+        <w:rPr>
+          <w:sz w:val="24"/>
+          <w:szCs w:val="24"/>
+        </w:rPr>
+        <w:t>Caso o nome não exista na agenda,</w:t>
+      </w:r>
+      <w:r>
+        <w:rPr>
+          <w:sz w:val="24"/>
+          <w:szCs w:val="24"/>
+        </w:rPr>
+        <w:t xml:space="preserve"> você deve informar ao usuário que o nome não está cadastrado.</w:t>
       </w:r>
     </w:p>
     <w:p>
@@ -377,18 +400,17 @@
       </w:pPr>
       <w:r>
         <w:rPr>
-          <w:i/>
-          <w:sz w:val="24"/>
-          <w:szCs w:val="24"/>
-        </w:rPr>
-        <w:t>excluirNome</w:t>
-      </w:r>
-      <w:r>
-        <w:rPr>
-          <w:sz w:val="24"/>
-          <w:szCs w:val="24"/>
-        </w:rPr>
-        <w:t xml:space="preserve"> – essa função exclui uma pessoa da agenda. </w:t>
+          <w:sz w:val="24"/>
+          <w:szCs w:val="24"/>
+        </w:rPr>
+        <w:t xml:space="preserve">associarEmail(nome, email) – essa função associa um email a um nome existente na agenda. Caso o nome não exista na agenda, você deve informar ao usuário que o nome não está cadastrado. Antes de fazer essa associação, você deverá verificar se o email informado é valido. </w:t>
+      </w:r>
+      <w:r>
+        <w:rPr>
+          <w:sz w:val="24"/>
+          <w:szCs w:val="24"/>
+        </w:rPr>
+        <w:t>Apenas e-mails válidos são permitidos.</w:t>
       </w:r>
     </w:p>
     <w:p>
@@ -405,40 +427,74 @@
       </w:pPr>
       <w:r>
         <w:rPr>
-          <w:i/>
-          <w:sz w:val="24"/>
-          <w:szCs w:val="24"/>
-        </w:rPr>
-        <w:t>consultarTelefone</w:t>
-      </w:r>
-      <w:r>
-        <w:rPr>
-          <w:sz w:val="24"/>
-          <w:szCs w:val="24"/>
-        </w:rPr>
-        <w:t xml:space="preserve"> – essa função retorna os telefones de uma pessoa na agenda.</w:t>
+          <w:sz w:val="24"/>
+          <w:szCs w:val="24"/>
+        </w:rPr>
+        <w:t>verificaEmail – essa função retorna um valor booleano (true ou false). Se o email for válido, a função retorna verdadeiro. Caso contrário, a função retorna falso.</w:t>
       </w:r>
     </w:p>
     <w:p>
       <w:pPr>
+        <w:numPr>
+          <w:ilvl w:val="0"/>
+          <w:numId w:val="6"/>
+        </w:numPr>
         <w:jc w:val="both"/>
         <w:rPr>
           <w:sz w:val="24"/>
           <w:szCs w:val="24"/>
         </w:rPr>
       </w:pPr>
+      <w:r>
+        <w:rPr>
+          <w:i/>
+          <w:sz w:val="24"/>
+          <w:szCs w:val="24"/>
+        </w:rPr>
+        <w:t>excluirTelefone</w:t>
+      </w:r>
+      <w:r>
+        <w:rPr>
+          <w:sz w:val="24"/>
+          <w:szCs w:val="24"/>
+        </w:rPr>
+        <w:t xml:space="preserve"> – essa função exclui um telefone de uma pessoa que já está na agenda. Se a pessoa tiver apenas um telefone, ela deve ser excluída da agenda. </w:t>
+      </w:r>
     </w:p>
     <w:p>
       <w:pPr>
+        <w:numPr>
+          <w:ilvl w:val="0"/>
+          <w:numId w:val="6"/>
+        </w:numPr>
         <w:jc w:val="both"/>
         <w:rPr>
           <w:sz w:val="24"/>
           <w:szCs w:val="24"/>
         </w:rPr>
       </w:pPr>
+      <w:r>
+        <w:rPr>
+          <w:i/>
+          <w:sz w:val="24"/>
+          <w:szCs w:val="24"/>
+        </w:rPr>
+        <w:t>excluirNome</w:t>
+      </w:r>
+      <w:r>
+        <w:rPr>
+          <w:sz w:val="24"/>
+          <w:szCs w:val="24"/>
+        </w:rPr>
+        <w:t xml:space="preserve"> – essa função exclui uma pessoa da agenda. </w:t>
+      </w:r>
     </w:p>
     <w:p>
       <w:pPr>
+        <w:numPr>
+          <w:ilvl w:val="0"/>
+          <w:numId w:val="6"/>
+        </w:numPr>
         <w:jc w:val="both"/>
         <w:rPr>
           <w:sz w:val="24"/>
@@ -447,8 +503,34 @@
       </w:pPr>
       <w:r>
         <w:rPr>
-          <w:b w:val="1"/>
-          <w:bCs w:val="1"/>
+          <w:i/>
+          <w:sz w:val="24"/>
+          <w:szCs w:val="24"/>
+        </w:rPr>
+        <w:t>consultarTelefone</w:t>
+      </w:r>
+      <w:r>
+        <w:rPr>
+          <w:sz w:val="24"/>
+          <w:szCs w:val="24"/>
+        </w:rPr>
+        <w:t xml:space="preserve"> – essa função retorna os telefones de uma pessoa na agenda.</w:t>
+      </w:r>
+    </w:p>
+    <w:p>
+      <w:pPr>
+        <w:jc w:val="both"/>
+        <w:rPr>
+          <w:b/>
+          <w:bCs/>
+          <w:sz w:val="24"/>
+          <w:szCs w:val="24"/>
+        </w:rPr>
+      </w:pPr>
+      <w:r>
+        <w:rPr>
+          <w:b/>
+          <w:bCs/>
           <w:sz w:val="24"/>
           <w:szCs w:val="24"/>
         </w:rPr>
@@ -477,8 +559,8 @@
       </w:r>
       <w:r>
         <w:rPr>
-          <w:b w:val="1"/>
-          <w:bCs w:val="1"/>
+          <w:b/>
+          <w:bCs/>
           <w:sz w:val="24"/>
           <w:szCs w:val="24"/>
         </w:rPr>
@@ -486,8 +568,8 @@
       </w:r>
       <w:r>
         <w:rPr>
-          <w:b w:val="1"/>
-          <w:bCs w:val="1"/>
+          <w:b/>
+          <w:bCs/>
           <w:sz w:val="24"/>
           <w:szCs w:val="24"/>
         </w:rPr>
@@ -495,8 +577,8 @@
       </w:r>
       <w:r>
         <w:rPr>
-          <w:b w:val="1"/>
-          <w:bCs w:val="1"/>
+          <w:b/>
+          <w:bCs/>
           <w:sz w:val="24"/>
           <w:szCs w:val="24"/>
         </w:rPr>
@@ -504,8 +586,8 @@
       </w:r>
       <w:r>
         <w:rPr>
-          <w:b w:val="1"/>
-          <w:bCs w:val="1"/>
+          <w:b/>
+          <w:bCs/>
           <w:sz w:val="24"/>
           <w:szCs w:val="24"/>
         </w:rPr>
@@ -513,8 +595,8 @@
       </w:r>
       <w:r>
         <w:rPr>
-          <w:b w:val="1"/>
-          <w:bCs w:val="1"/>
+          <w:b/>
+          <w:bCs/>
           <w:sz w:val="24"/>
           <w:szCs w:val="24"/>
         </w:rPr>
@@ -522,8 +604,8 @@
       </w:r>
       <w:r>
         <w:rPr>
-          <w:b w:val="1"/>
-          <w:bCs w:val="1"/>
+          <w:b/>
+          <w:bCs/>
           <w:sz w:val="24"/>
           <w:szCs w:val="24"/>
         </w:rPr>
@@ -531,8 +613,8 @@
       </w:r>
       <w:r>
         <w:rPr>
-          <w:b w:val="1"/>
-          <w:bCs w:val="1"/>
+          <w:b/>
+          <w:bCs/>
           <w:sz w:val="24"/>
           <w:szCs w:val="24"/>
         </w:rPr>
@@ -540,8 +622,8 @@
       </w:r>
       <w:r>
         <w:rPr>
-          <w:b w:val="1"/>
-          <w:bCs w:val="1"/>
+          <w:b/>
+          <w:bCs/>
           <w:sz w:val="24"/>
           <w:szCs w:val="24"/>
         </w:rPr>
@@ -563,10 +645,10 @@
       </w:r>
       <w:r>
         <w:rPr>
-          <w:b w:val="1"/>
-          <w:bCs w:val="1"/>
-          <w:i w:val="1"/>
-          <w:iCs w:val="1"/>
+          <w:b/>
+          <w:bCs/>
+          <w:i/>
+          <w:iCs/>
           <w:sz w:val="24"/>
           <w:szCs w:val="24"/>
         </w:rPr>
@@ -574,10 +656,10 @@
       </w:r>
       <w:r>
         <w:rPr>
-          <w:b w:val="1"/>
-          <w:bCs w:val="1"/>
-          <w:i w:val="1"/>
-          <w:iCs w:val="1"/>
+          <w:b/>
+          <w:bCs/>
+          <w:i/>
+          <w:iCs/>
           <w:sz w:val="24"/>
           <w:szCs w:val="24"/>
         </w:rPr>
@@ -585,10 +667,10 @@
       </w:r>
       <w:r>
         <w:rPr>
-          <w:b w:val="1"/>
-          <w:bCs w:val="1"/>
-          <w:i w:val="1"/>
-          <w:iCs w:val="1"/>
+          <w:b/>
+          <w:bCs/>
+          <w:i/>
+          <w:iCs/>
           <w:sz w:val="24"/>
           <w:szCs w:val="24"/>
         </w:rPr>
@@ -596,10 +678,10 @@
       </w:r>
       <w:r>
         <w:rPr>
-          <w:b w:val="1"/>
-          <w:bCs w:val="1"/>
-          <w:i w:val="1"/>
-          <w:iCs w:val="1"/>
+          <w:b/>
+          <w:bCs/>
+          <w:i/>
+          <w:iCs/>
           <w:sz w:val="24"/>
           <w:szCs w:val="24"/>
         </w:rPr>
@@ -607,10 +689,10 @@
       </w:r>
       <w:r>
         <w:rPr>
-          <w:b w:val="1"/>
-          <w:bCs w:val="1"/>
-          <w:i w:val="1"/>
-          <w:iCs w:val="1"/>
+          <w:b/>
+          <w:bCs/>
+          <w:i/>
+          <w:iCs/>
           <w:sz w:val="24"/>
           <w:szCs w:val="24"/>
         </w:rPr>
@@ -618,10 +700,10 @@
       </w:r>
       <w:r>
         <w:rPr>
-          <w:b w:val="1"/>
-          <w:bCs w:val="1"/>
-          <w:i w:val="1"/>
-          <w:iCs w:val="1"/>
+          <w:b/>
+          <w:bCs/>
+          <w:i/>
+          <w:iCs/>
           <w:sz w:val="24"/>
           <w:szCs w:val="24"/>
         </w:rPr>
@@ -629,10 +711,10 @@
       </w:r>
       <w:r>
         <w:rPr>
-          <w:b w:val="1"/>
-          <w:bCs w:val="1"/>
-          <w:i w:val="1"/>
-          <w:iCs w:val="1"/>
+          <w:b/>
+          <w:bCs/>
+          <w:i/>
+          <w:iCs/>
           <w:sz w:val="24"/>
           <w:szCs w:val="24"/>
         </w:rPr>
@@ -647,10 +729,10 @@
       </w:r>
       <w:r>
         <w:rPr>
-          <w:b w:val="1"/>
-          <w:bCs w:val="1"/>
-          <w:i w:val="1"/>
-          <w:iCs w:val="1"/>
+          <w:b/>
+          <w:bCs/>
+          <w:i/>
+          <w:iCs/>
           <w:sz w:val="24"/>
           <w:szCs w:val="24"/>
         </w:rPr>
@@ -658,10 +740,10 @@
       </w:r>
       <w:r>
         <w:rPr>
-          <w:b w:val="1"/>
-          <w:bCs w:val="1"/>
-          <w:i w:val="1"/>
-          <w:iCs w:val="1"/>
+          <w:b/>
+          <w:bCs/>
+          <w:i/>
+          <w:iCs/>
           <w:sz w:val="24"/>
           <w:szCs w:val="24"/>
         </w:rPr>
@@ -669,10 +751,10 @@
       </w:r>
       <w:r>
         <w:rPr>
-          <w:b w:val="1"/>
-          <w:bCs w:val="1"/>
-          <w:i w:val="1"/>
-          <w:iCs w:val="1"/>
+          <w:b/>
+          <w:bCs/>
+          <w:i/>
+          <w:iCs/>
           <w:sz w:val="24"/>
           <w:szCs w:val="24"/>
         </w:rPr>
@@ -680,10 +762,10 @@
       </w:r>
       <w:r>
         <w:rPr>
-          <w:b w:val="1"/>
-          <w:bCs w:val="1"/>
-          <w:i w:val="1"/>
-          <w:iCs w:val="1"/>
+          <w:b/>
+          <w:bCs/>
+          <w:i/>
+          <w:iCs/>
           <w:sz w:val="24"/>
           <w:szCs w:val="24"/>
         </w:rPr>
@@ -691,10 +773,10 @@
       </w:r>
       <w:r>
         <w:rPr>
-          <w:b w:val="1"/>
-          <w:bCs w:val="1"/>
-          <w:i w:val="1"/>
-          <w:iCs w:val="1"/>
+          <w:b/>
+          <w:bCs/>
+          <w:i/>
+          <w:iCs/>
           <w:sz w:val="24"/>
           <w:szCs w:val="24"/>
         </w:rPr>
@@ -702,10 +784,10 @@
       </w:r>
       <w:r>
         <w:rPr>
-          <w:b w:val="1"/>
-          <w:bCs w:val="1"/>
-          <w:i w:val="1"/>
-          <w:iCs w:val="1"/>
+          <w:b/>
+          <w:bCs/>
+          <w:i/>
+          <w:iCs/>
           <w:sz w:val="24"/>
           <w:szCs w:val="24"/>
         </w:rPr>
@@ -713,10 +795,10 @@
       </w:r>
       <w:r>
         <w:rPr>
-          <w:b w:val="1"/>
-          <w:bCs w:val="1"/>
-          <w:i w:val="1"/>
-          <w:iCs w:val="1"/>
+          <w:b/>
+          <w:bCs/>
+          <w:i/>
+          <w:iCs/>
           <w:sz w:val="24"/>
           <w:szCs w:val="24"/>
         </w:rPr>
@@ -724,16 +806,18 @@
       </w:r>
       <w:r>
         <w:rPr>
-          <w:b w:val="1"/>
-          <w:bCs w:val="1"/>
+          <w:b/>
+          <w:bCs/>
           <w:sz w:val="24"/>
           <w:szCs w:val="24"/>
         </w:rPr>
         <w:t>.</w:t>
       </w:r>
+      <w:bookmarkStart w:id="0" w:name="_GoBack"/>
+      <w:bookmarkEnd w:id="0"/>
     </w:p>
     <w:sectPr>
-      <w:pgSz w:w="11906" w:h="16838" w:orient="portrait"/>
+      <w:pgSz w:w="11906" w:h="16838"/>
       <w:pgMar w:top="1417" w:right="1701" w:bottom="1417" w:left="1701" w:header="708" w:footer="708" w:gutter="0"/>
       <w:cols w:space="708"/>
       <w:docGrid w:linePitch="360"/>
@@ -743,7 +827,7 @@
 </file>
 
 <file path=word/numbering.xml><?xml version="1.0" encoding="utf-8"?>
-<w:numbering xmlns:wpc="http://schemas.microsoft.com/office/word/2010/wordprocessingCanvas" xmlns:cx="http://schemas.microsoft.com/office/drawing/2014/chartex" xmlns:cx1="http://schemas.microsoft.com/office/drawing/2015/9/8/chartex" xmlns:cx2="http://schemas.microsoft.com/office/drawing/2015/10/21/chartex" xmlns:cx3="http://schemas.microsoft.com/office/drawing/2016/5/9/chartex" xmlns:cx4="http://schemas.microsoft.com/office/drawing/2016/5/10/chartex" xmlns:cx5="http://schemas.microsoft.com/office/drawing/2016/5/11/chartex" xmlns:cx6="http://schemas.microsoft.com/office/drawing/2016/5/12/chartex" xmlns:cx7="http://schemas.microsoft.com/office/drawing/2016/5/13/chartex" xmlns:cx8="http://schemas.microsoft.com/office/drawing/2016/5/14/chartex" xmlns:mc="http://schemas.openxmlformats.org/markup-compatibility/2006" xmlns:aink="http://schemas.microsoft.com/office/drawing/2016/ink" xmlns:am3d="http://schemas.microsoft.com/office/drawing/2017/model3d" xmlns:o="urn:schemas-microsoft-com:office:office" xmlns:oel="http://schemas.microsoft.com/office/2019/extlst" xmlns:r="http://schemas.openxmlformats.org/officeDocument/2006/relationships" xmlns:m="http://schemas.openxmlformats.org/officeDocument/2006/math" xmlns:v="urn:schemas-microsoft-com:vml" xmlns:wp14="http://schemas.microsoft.com/office/word/2010/wordprocessingDrawing" xmlns:wp="http://schemas.openxmlformats.org/drawingml/2006/wordprocessingDrawing" xmlns:w10="urn:schemas-microsoft-com:office:word" xmlns:w="http://schemas.openxmlformats.org/wordprocessingml/2006/main" xmlns:w14="http://schemas.microsoft.com/office/word/2010/wordml" xmlns:w15="http://schemas.microsoft.com/office/word/2012/wordml" xmlns:w16cex="http://schemas.microsoft.com/office/word/2018/wordml/cex" xmlns:w16cid="http://schemas.microsoft.com/office/word/2016/wordml/cid" xmlns:w16="http://schemas.microsoft.com/office/word/2018/wordml" xmlns:w16sdtdh="http://schemas.microsoft.com/office/word/2020/wordml/sdtdatahash" xmlns:w16se="http://schemas.microsoft.com/office/word/2015/wordml/symex" xmlns:wpg="http://schemas.microsoft.com/office/word/2010/wordprocessingGroup" xmlns:wpi="http://schemas.microsoft.com/office/word/2010/wordprocessingInk" xmlns:wne="http://schemas.microsoft.com/office/word/2006/wordml" xmlns:wps="http://schemas.microsoft.com/office/word/2010/wordprocessingShape" mc:Ignorable="w14 w15 w16se w16cid w16 w16cex w16sdtdh wp14">
+<w:numbering xmlns:wpc="http://schemas.microsoft.com/office/word/2010/wordprocessingCanvas" xmlns:mc="http://schemas.openxmlformats.org/markup-compatibility/2006" xmlns:o="urn:schemas-microsoft-com:office:office" xmlns:r="http://schemas.openxmlformats.org/officeDocument/2006/relationships" xmlns:m="http://schemas.openxmlformats.org/officeDocument/2006/math" xmlns:v="urn:schemas-microsoft-com:vml" xmlns:wp14="http://schemas.microsoft.com/office/word/2010/wordprocessingDrawing" xmlns:wp="http://schemas.openxmlformats.org/drawingml/2006/wordprocessingDrawing" xmlns:w10="urn:schemas-microsoft-com:office:word" xmlns:w="http://schemas.openxmlformats.org/wordprocessingml/2006/main" xmlns:w14="http://schemas.microsoft.com/office/word/2010/wordml" xmlns:w15="http://schemas.microsoft.com/office/word/2012/wordml" xmlns:wpg="http://schemas.microsoft.com/office/word/2010/wordprocessingGroup" xmlns:wpi="http://schemas.microsoft.com/office/word/2010/wordprocessingInk" xmlns:wne="http://schemas.microsoft.com/office/word/2006/wordml" xmlns:wps="http://schemas.microsoft.com/office/word/2010/wordprocessingShape" mc:Ignorable="w14 w15 wp14">
   <w:abstractNum w:abstractNumId="0" w15:restartNumberingAfterBreak="0">
     <w:nsid w:val="116923B2"/>
     <w:multiLevelType w:val="hybridMultilevel"/>
@@ -757,7 +841,7 @@
         <w:ind w:left="720" w:hanging="360"/>
       </w:pPr>
       <w:rPr>
-        <w:rFonts w:hint="default" w:ascii="Symbol" w:hAnsi="Symbol"/>
+        <w:rFonts w:ascii="Symbol" w:hAnsi="Symbol" w:hint="default"/>
       </w:rPr>
     </w:lvl>
     <w:lvl w:ilvl="1" w:tplc="04160003" w:tentative="1">
@@ -769,7 +853,7 @@
         <w:ind w:left="1440" w:hanging="360"/>
       </w:pPr>
       <w:rPr>
-        <w:rFonts w:hint="default" w:ascii="Courier New" w:hAnsi="Courier New" w:cs="Courier New"/>
+        <w:rFonts w:ascii="Courier New" w:hAnsi="Courier New" w:cs="Courier New" w:hint="default"/>
       </w:rPr>
     </w:lvl>
     <w:lvl w:ilvl="2" w:tplc="04160005" w:tentative="1">
@@ -781,7 +865,7 @@
         <w:ind w:left="2160" w:hanging="360"/>
       </w:pPr>
       <w:rPr>
-        <w:rFonts w:hint="default" w:ascii="Wingdings" w:hAnsi="Wingdings"/>
+        <w:rFonts w:ascii="Wingdings" w:hAnsi="Wingdings" w:hint="default"/>
       </w:rPr>
     </w:lvl>
     <w:lvl w:ilvl="3" w:tplc="04160001" w:tentative="1">
@@ -793,7 +877,7 @@
         <w:ind w:left="2880" w:hanging="360"/>
       </w:pPr>
       <w:rPr>
-        <w:rFonts w:hint="default" w:ascii="Symbol" w:hAnsi="Symbol"/>
+        <w:rFonts w:ascii="Symbol" w:hAnsi="Symbol" w:hint="default"/>
       </w:rPr>
     </w:lvl>
     <w:lvl w:ilvl="4" w:tplc="04160003" w:tentative="1">
@@ -805,7 +889,7 @@
         <w:ind w:left="3600" w:hanging="360"/>
       </w:pPr>
       <w:rPr>
-        <w:rFonts w:hint="default" w:ascii="Courier New" w:hAnsi="Courier New" w:cs="Courier New"/>
+        <w:rFonts w:ascii="Courier New" w:hAnsi="Courier New" w:cs="Courier New" w:hint="default"/>
       </w:rPr>
     </w:lvl>
     <w:lvl w:ilvl="5" w:tplc="04160005" w:tentative="1">
@@ -817,7 +901,7 @@
         <w:ind w:left="4320" w:hanging="360"/>
       </w:pPr>
       <w:rPr>
-        <w:rFonts w:hint="default" w:ascii="Wingdings" w:hAnsi="Wingdings"/>
+        <w:rFonts w:ascii="Wingdings" w:hAnsi="Wingdings" w:hint="default"/>
       </w:rPr>
     </w:lvl>
     <w:lvl w:ilvl="6" w:tplc="04160001" w:tentative="1">
@@ -829,7 +913,7 @@
         <w:ind w:left="5040" w:hanging="360"/>
       </w:pPr>
       <w:rPr>
-        <w:rFonts w:hint="default" w:ascii="Symbol" w:hAnsi="Symbol"/>
+        <w:rFonts w:ascii="Symbol" w:hAnsi="Symbol" w:hint="default"/>
       </w:rPr>
     </w:lvl>
     <w:lvl w:ilvl="7" w:tplc="04160003" w:tentative="1">
@@ -841,7 +925,7 @@
         <w:ind w:left="5760" w:hanging="360"/>
       </w:pPr>
       <w:rPr>
-        <w:rFonts w:hint="default" w:ascii="Courier New" w:hAnsi="Courier New" w:cs="Courier New"/>
+        <w:rFonts w:ascii="Courier New" w:hAnsi="Courier New" w:cs="Courier New" w:hint="default"/>
       </w:rPr>
     </w:lvl>
     <w:lvl w:ilvl="8" w:tplc="04160005" w:tentative="1">
@@ -853,7 +937,7 @@
         <w:ind w:left="6480" w:hanging="360"/>
       </w:pPr>
       <w:rPr>
-        <w:rFonts w:hint="default" w:ascii="Wingdings" w:hAnsi="Wingdings"/>
+        <w:rFonts w:ascii="Wingdings" w:hAnsi="Wingdings" w:hint="default"/>
       </w:rPr>
     </w:lvl>
   </w:abstractNum>
@@ -882,7 +966,7 @@
         <w:ind w:left="1440" w:hanging="360"/>
       </w:pPr>
       <w:rPr>
-        <w:rFonts w:hint="default" w:ascii="Courier New" w:hAnsi="Courier New" w:cs="Courier New"/>
+        <w:rFonts w:ascii="Courier New" w:hAnsi="Courier New" w:cs="Courier New" w:hint="default"/>
       </w:rPr>
     </w:lvl>
     <w:lvl w:ilvl="2" w:tplc="04160005" w:tentative="1">
@@ -894,7 +978,7 @@
         <w:ind w:left="2160" w:hanging="360"/>
       </w:pPr>
       <w:rPr>
-        <w:rFonts w:hint="default" w:ascii="Wingdings" w:hAnsi="Wingdings"/>
+        <w:rFonts w:ascii="Wingdings" w:hAnsi="Wingdings" w:hint="default"/>
       </w:rPr>
     </w:lvl>
     <w:lvl w:ilvl="3" w:tplc="04160001" w:tentative="1">
@@ -906,7 +990,7 @@
         <w:ind w:left="2880" w:hanging="360"/>
       </w:pPr>
       <w:rPr>
-        <w:rFonts w:hint="default" w:ascii="Symbol" w:hAnsi="Symbol"/>
+        <w:rFonts w:ascii="Symbol" w:hAnsi="Symbol" w:hint="default"/>
       </w:rPr>
     </w:lvl>
     <w:lvl w:ilvl="4" w:tplc="04160003" w:tentative="1">
@@ -918,7 +1002,7 @@
         <w:ind w:left="3600" w:hanging="360"/>
       </w:pPr>
       <w:rPr>
-        <w:rFonts w:hint="default" w:ascii="Courier New" w:hAnsi="Courier New" w:cs="Courier New"/>
+        <w:rFonts w:ascii="Courier New" w:hAnsi="Courier New" w:cs="Courier New" w:hint="default"/>
       </w:rPr>
     </w:lvl>
     <w:lvl w:ilvl="5" w:tplc="04160005" w:tentative="1">
@@ -930,7 +1014,7 @@
         <w:ind w:left="4320" w:hanging="360"/>
       </w:pPr>
       <w:rPr>
-        <w:rFonts w:hint="default" w:ascii="Wingdings" w:hAnsi="Wingdings"/>
+        <w:rFonts w:ascii="Wingdings" w:hAnsi="Wingdings" w:hint="default"/>
       </w:rPr>
     </w:lvl>
     <w:lvl w:ilvl="6" w:tplc="04160001" w:tentative="1">
@@ -942,7 +1026,7 @@
         <w:ind w:left="5040" w:hanging="360"/>
       </w:pPr>
       <w:rPr>
-        <w:rFonts w:hint="default" w:ascii="Symbol" w:hAnsi="Symbol"/>
+        <w:rFonts w:ascii="Symbol" w:hAnsi="Symbol" w:hint="default"/>
       </w:rPr>
     </w:lvl>
     <w:lvl w:ilvl="7" w:tplc="04160003" w:tentative="1">
@@ -954,7 +1038,7 @@
         <w:ind w:left="5760" w:hanging="360"/>
       </w:pPr>
       <w:rPr>
-        <w:rFonts w:hint="default" w:ascii="Courier New" w:hAnsi="Courier New" w:cs="Courier New"/>
+        <w:rFonts w:ascii="Courier New" w:hAnsi="Courier New" w:cs="Courier New" w:hint="default"/>
       </w:rPr>
     </w:lvl>
     <w:lvl w:ilvl="8" w:tplc="04160005" w:tentative="1">
@@ -966,7 +1050,7 @@
         <w:ind w:left="6480" w:hanging="360"/>
       </w:pPr>
       <w:rPr>
-        <w:rFonts w:hint="default" w:ascii="Wingdings" w:hAnsi="Wingdings"/>
+        <w:rFonts w:ascii="Wingdings" w:hAnsi="Wingdings" w:hint="default"/>
       </w:rPr>
     </w:lvl>
   </w:abstractNum>
@@ -983,7 +1067,7 @@
         <w:ind w:left="1440" w:hanging="360"/>
       </w:pPr>
       <w:rPr>
-        <w:rFonts w:hint="default" w:ascii="Wingdings" w:hAnsi="Wingdings"/>
+        <w:rFonts w:ascii="Wingdings" w:hAnsi="Wingdings" w:hint="default"/>
       </w:rPr>
     </w:lvl>
     <w:lvl w:ilvl="1" w:tplc="04160003" w:tentative="1">
@@ -995,7 +1079,7 @@
         <w:ind w:left="2160" w:hanging="360"/>
       </w:pPr>
       <w:rPr>
-        <w:rFonts w:hint="default" w:ascii="Courier New" w:hAnsi="Courier New" w:cs="Courier New"/>
+        <w:rFonts w:ascii="Courier New" w:hAnsi="Courier New" w:cs="Courier New" w:hint="default"/>
       </w:rPr>
     </w:lvl>
     <w:lvl w:ilvl="2" w:tplc="04160005" w:tentative="1">
@@ -1007,7 +1091,7 @@
         <w:ind w:left="2880" w:hanging="360"/>
       </w:pPr>
       <w:rPr>
-        <w:rFonts w:hint="default" w:ascii="Wingdings" w:hAnsi="Wingdings"/>
+        <w:rFonts w:ascii="Wingdings" w:hAnsi="Wingdings" w:hint="default"/>
       </w:rPr>
     </w:lvl>
     <w:lvl w:ilvl="3" w:tplc="04160001" w:tentative="1">
@@ -1019,7 +1103,7 @@
         <w:ind w:left="3600" w:hanging="360"/>
       </w:pPr>
       <w:rPr>
-        <w:rFonts w:hint="default" w:ascii="Symbol" w:hAnsi="Symbol"/>
+        <w:rFonts w:ascii="Symbol" w:hAnsi="Symbol" w:hint="default"/>
       </w:rPr>
     </w:lvl>
     <w:lvl w:ilvl="4" w:tplc="04160003" w:tentative="1">
@@ -1031,7 +1115,7 @@
         <w:ind w:left="4320" w:hanging="360"/>
       </w:pPr>
       <w:rPr>
-        <w:rFonts w:hint="default" w:ascii="Courier New" w:hAnsi="Courier New" w:cs="Courier New"/>
+        <w:rFonts w:ascii="Courier New" w:hAnsi="Courier New" w:cs="Courier New" w:hint="default"/>
       </w:rPr>
     </w:lvl>
     <w:lvl w:ilvl="5" w:tplc="04160005" w:tentative="1">
@@ -1043,7 +1127,7 @@
         <w:ind w:left="5040" w:hanging="360"/>
       </w:pPr>
       <w:rPr>
-        <w:rFonts w:hint="default" w:ascii="Wingdings" w:hAnsi="Wingdings"/>
+        <w:rFonts w:ascii="Wingdings" w:hAnsi="Wingdings" w:hint="default"/>
       </w:rPr>
     </w:lvl>
     <w:lvl w:ilvl="6" w:tplc="04160001" w:tentative="1">
@@ -1055,7 +1139,7 @@
         <w:ind w:left="5760" w:hanging="360"/>
       </w:pPr>
       <w:rPr>
-        <w:rFonts w:hint="default" w:ascii="Symbol" w:hAnsi="Symbol"/>
+        <w:rFonts w:ascii="Symbol" w:hAnsi="Symbol" w:hint="default"/>
       </w:rPr>
     </w:lvl>
     <w:lvl w:ilvl="7" w:tplc="04160003" w:tentative="1">
@@ -1067,7 +1151,7 @@
         <w:ind w:left="6480" w:hanging="360"/>
       </w:pPr>
       <w:rPr>
-        <w:rFonts w:hint="default" w:ascii="Courier New" w:hAnsi="Courier New" w:cs="Courier New"/>
+        <w:rFonts w:ascii="Courier New" w:hAnsi="Courier New" w:cs="Courier New" w:hint="default"/>
       </w:rPr>
     </w:lvl>
     <w:lvl w:ilvl="8" w:tplc="04160005" w:tentative="1">
@@ -1079,7 +1163,7 @@
         <w:ind w:left="7200" w:hanging="360"/>
       </w:pPr>
       <w:rPr>
-        <w:rFonts w:hint="default" w:ascii="Wingdings" w:hAnsi="Wingdings"/>
+        <w:rFonts w:ascii="Wingdings" w:hAnsi="Wingdings" w:hint="default"/>
       </w:rPr>
     </w:lvl>
   </w:abstractNum>
@@ -1185,7 +1269,7 @@
         <w:ind w:left="720" w:hanging="360"/>
       </w:pPr>
       <w:rPr>
-        <w:rFonts w:hint="default" w:ascii="Symbol" w:hAnsi="Symbol"/>
+        <w:rFonts w:ascii="Symbol" w:hAnsi="Symbol" w:hint="default"/>
       </w:rPr>
     </w:lvl>
     <w:lvl w:ilvl="1" w:tplc="04160003">
@@ -1197,7 +1281,7 @@
         <w:ind w:left="1440" w:hanging="360"/>
       </w:pPr>
       <w:rPr>
-        <w:rFonts w:hint="default" w:ascii="Courier New" w:hAnsi="Courier New" w:cs="Courier New"/>
+        <w:rFonts w:ascii="Courier New" w:hAnsi="Courier New" w:cs="Courier New" w:hint="default"/>
       </w:rPr>
     </w:lvl>
     <w:lvl w:ilvl="2" w:tplc="04160005" w:tentative="1">
@@ -1209,7 +1293,7 @@
         <w:ind w:left="2160" w:hanging="360"/>
       </w:pPr>
       <w:rPr>
-        <w:rFonts w:hint="default" w:ascii="Wingdings" w:hAnsi="Wingdings"/>
+        <w:rFonts w:ascii="Wingdings" w:hAnsi="Wingdings" w:hint="default"/>
       </w:rPr>
     </w:lvl>
     <w:lvl w:ilvl="3" w:tplc="04160001" w:tentative="1">
@@ -1221,7 +1305,7 @@
         <w:ind w:left="2880" w:hanging="360"/>
       </w:pPr>
       <w:rPr>
-        <w:rFonts w:hint="default" w:ascii="Symbol" w:hAnsi="Symbol"/>
+        <w:rFonts w:ascii="Symbol" w:hAnsi="Symbol" w:hint="default"/>
       </w:rPr>
     </w:lvl>
     <w:lvl w:ilvl="4" w:tplc="04160003" w:tentative="1">
@@ -1233,7 +1317,7 @@
         <w:ind w:left="3600" w:hanging="360"/>
       </w:pPr>
       <w:rPr>
-        <w:rFonts w:hint="default" w:ascii="Courier New" w:hAnsi="Courier New" w:cs="Courier New"/>
+        <w:rFonts w:ascii="Courier New" w:hAnsi="Courier New" w:cs="Courier New" w:hint="default"/>
       </w:rPr>
     </w:lvl>
     <w:lvl w:ilvl="5" w:tplc="04160005" w:tentative="1">
@@ -1245,7 +1329,7 @@
         <w:ind w:left="4320" w:hanging="360"/>
       </w:pPr>
       <w:rPr>
-        <w:rFonts w:hint="default" w:ascii="Wingdings" w:hAnsi="Wingdings"/>
+        <w:rFonts w:ascii="Wingdings" w:hAnsi="Wingdings" w:hint="default"/>
       </w:rPr>
     </w:lvl>
     <w:lvl w:ilvl="6" w:tplc="04160001" w:tentative="1">
@@ -1257,7 +1341,7 @@
         <w:ind w:left="5040" w:hanging="360"/>
       </w:pPr>
       <w:rPr>
-        <w:rFonts w:hint="default" w:ascii="Symbol" w:hAnsi="Symbol"/>
+        <w:rFonts w:ascii="Symbol" w:hAnsi="Symbol" w:hint="default"/>
       </w:rPr>
     </w:lvl>
     <w:lvl w:ilvl="7" w:tplc="04160003" w:tentative="1">
@@ -1269,7 +1353,7 @@
         <w:ind w:left="5760" w:hanging="360"/>
       </w:pPr>
       <w:rPr>
-        <w:rFonts w:hint="default" w:ascii="Courier New" w:hAnsi="Courier New" w:cs="Courier New"/>
+        <w:rFonts w:ascii="Courier New" w:hAnsi="Courier New" w:cs="Courier New" w:hint="default"/>
       </w:rPr>
     </w:lvl>
     <w:lvl w:ilvl="8" w:tplc="04160005" w:tentative="1">
@@ -1281,7 +1365,7 @@
         <w:ind w:left="6480" w:hanging="360"/>
       </w:pPr>
       <w:rPr>
-        <w:rFonts w:hint="default" w:ascii="Wingdings" w:hAnsi="Wingdings"/>
+        <w:rFonts w:ascii="Wingdings" w:hAnsi="Wingdings" w:hint="default"/>
       </w:rPr>
     </w:lvl>
   </w:abstractNum>
@@ -1298,7 +1382,7 @@
         <w:ind w:left="720" w:hanging="360"/>
       </w:pPr>
       <w:rPr>
-        <w:rFonts w:hint="default" w:ascii="Symbol" w:hAnsi="Symbol"/>
+        <w:rFonts w:ascii="Symbol" w:hAnsi="Symbol" w:hint="default"/>
       </w:rPr>
     </w:lvl>
     <w:lvl w:ilvl="1" w:tplc="04160003" w:tentative="1">
@@ -1310,7 +1394,7 @@
         <w:ind w:left="1440" w:hanging="360"/>
       </w:pPr>
       <w:rPr>
-        <w:rFonts w:hint="default" w:ascii="Courier New" w:hAnsi="Courier New" w:cs="Courier New"/>
+        <w:rFonts w:ascii="Courier New" w:hAnsi="Courier New" w:cs="Courier New" w:hint="default"/>
       </w:rPr>
     </w:lvl>
     <w:lvl w:ilvl="2" w:tplc="04160005" w:tentative="1">
@@ -1322,7 +1406,7 @@
         <w:ind w:left="2160" w:hanging="360"/>
       </w:pPr>
       <w:rPr>
-        <w:rFonts w:hint="default" w:ascii="Wingdings" w:hAnsi="Wingdings"/>
+        <w:rFonts w:ascii="Wingdings" w:hAnsi="Wingdings" w:hint="default"/>
       </w:rPr>
     </w:lvl>
     <w:lvl w:ilvl="3" w:tplc="04160001" w:tentative="1">
@@ -1334,7 +1418,7 @@
         <w:ind w:left="2880" w:hanging="360"/>
       </w:pPr>
       <w:rPr>
-        <w:rFonts w:hint="default" w:ascii="Symbol" w:hAnsi="Symbol"/>
+        <w:rFonts w:ascii="Symbol" w:hAnsi="Symbol" w:hint="default"/>
       </w:rPr>
     </w:lvl>
     <w:lvl w:ilvl="4" w:tplc="04160003" w:tentative="1">
@@ -1346,7 +1430,7 @@
         <w:ind w:left="3600" w:hanging="360"/>
       </w:pPr>
       <w:rPr>
-        <w:rFonts w:hint="default" w:ascii="Courier New" w:hAnsi="Courier New" w:cs="Courier New"/>
+        <w:rFonts w:ascii="Courier New" w:hAnsi="Courier New" w:cs="Courier New" w:hint="default"/>
       </w:rPr>
     </w:lvl>
     <w:lvl w:ilvl="5" w:tplc="04160005" w:tentative="1">
@@ -1358,7 +1442,7 @@
         <w:ind w:left="4320" w:hanging="360"/>
       </w:pPr>
       <w:rPr>
-        <w:rFonts w:hint="default" w:ascii="Wingdings" w:hAnsi="Wingdings"/>
+        <w:rFonts w:ascii="Wingdings" w:hAnsi="Wingdings" w:hint="default"/>
       </w:rPr>
     </w:lvl>
     <w:lvl w:ilvl="6" w:tplc="04160001" w:tentative="1">
@@ -1370,7 +1454,7 @@
         <w:ind w:left="5040" w:hanging="360"/>
       </w:pPr>
       <w:rPr>
-        <w:rFonts w:hint="default" w:ascii="Symbol" w:hAnsi="Symbol"/>
+        <w:rFonts w:ascii="Symbol" w:hAnsi="Symbol" w:hint="default"/>
       </w:rPr>
     </w:lvl>
     <w:lvl w:ilvl="7" w:tplc="04160003" w:tentative="1">
@@ -1382,7 +1466,7 @@
         <w:ind w:left="5760" w:hanging="360"/>
       </w:pPr>
       <w:rPr>
-        <w:rFonts w:hint="default" w:ascii="Courier New" w:hAnsi="Courier New" w:cs="Courier New"/>
+        <w:rFonts w:ascii="Courier New" w:hAnsi="Courier New" w:cs="Courier New" w:hint="default"/>
       </w:rPr>
     </w:lvl>
     <w:lvl w:ilvl="8" w:tplc="04160005" w:tentative="1">
@@ -1394,37 +1478,37 @@
         <w:ind w:left="6480" w:hanging="360"/>
       </w:pPr>
       <w:rPr>
-        <w:rFonts w:hint="default" w:ascii="Wingdings" w:hAnsi="Wingdings"/>
+        <w:rFonts w:ascii="Wingdings" w:hAnsi="Wingdings" w:hint="default"/>
       </w:rPr>
     </w:lvl>
   </w:abstractNum>
-  <w:num w:numId="1" w16cid:durableId="1913195113">
+  <w:num w:numId="1">
     <w:abstractNumId w:val="4"/>
   </w:num>
-  <w:num w:numId="2" w16cid:durableId="427386700">
+  <w:num w:numId="2">
     <w:abstractNumId w:val="1"/>
   </w:num>
-  <w:num w:numId="3" w16cid:durableId="1461609880">
+  <w:num w:numId="3">
     <w:abstractNumId w:val="2"/>
   </w:num>
-  <w:num w:numId="4" w16cid:durableId="197473361">
+  <w:num w:numId="4">
     <w:abstractNumId w:val="0"/>
   </w:num>
-  <w:num w:numId="5" w16cid:durableId="1075975732">
+  <w:num w:numId="5">
     <w:abstractNumId w:val="3"/>
   </w:num>
-  <w:num w:numId="6" w16cid:durableId="1401513975">
+  <w:num w:numId="6">
     <w:abstractNumId w:val="5"/>
   </w:num>
 </w:numbering>
 </file>
 
 <file path=word/styles.xml><?xml version="1.0" encoding="utf-8"?>
-<w:styles xmlns:mc="http://schemas.openxmlformats.org/markup-compatibility/2006" xmlns:r="http://schemas.openxmlformats.org/officeDocument/2006/relationships" xmlns:w="http://schemas.openxmlformats.org/wordprocessingml/2006/main" xmlns:w14="http://schemas.microsoft.com/office/word/2010/wordml" xmlns:w15="http://schemas.microsoft.com/office/word/2012/wordml" xmlns:w16cex="http://schemas.microsoft.com/office/word/2018/wordml/cex" xmlns:w16cid="http://schemas.microsoft.com/office/word/2016/wordml/cid" xmlns:w16="http://schemas.microsoft.com/office/word/2018/wordml" xmlns:w16sdtdh="http://schemas.microsoft.com/office/word/2020/wordml/sdtdatahash" xmlns:w16se="http://schemas.microsoft.com/office/word/2015/wordml/symex" mc:Ignorable="w14 w15 w16se w16cid w16 w16cex w16sdtdh">
+<w:styles xmlns:mc="http://schemas.openxmlformats.org/markup-compatibility/2006" xmlns:r="http://schemas.openxmlformats.org/officeDocument/2006/relationships" xmlns:w="http://schemas.openxmlformats.org/wordprocessingml/2006/main" xmlns:w14="http://schemas.microsoft.com/office/word/2010/wordml" xmlns:w15="http://schemas.microsoft.com/office/word/2012/wordml" mc:Ignorable="w14 w15">
   <w:docDefaults>
     <w:rPrDefault>
       <w:rPr>
-        <w:rFonts w:asciiTheme="minorHAnsi" w:hAnsiTheme="minorHAnsi" w:eastAsiaTheme="minorHAnsi" w:cstheme="minorBidi"/>
+        <w:rFonts w:asciiTheme="minorHAnsi" w:eastAsiaTheme="minorHAnsi" w:hAnsiTheme="minorHAnsi" w:cstheme="minorBidi"/>
         <w:sz w:val="22"/>
         <w:szCs w:val="22"/>
         <w:lang w:val="pt-BR" w:eastAsia="en-US" w:bidi="ar-SA"/>
@@ -1436,17 +1520,17 @@
       </w:pPr>
     </w:pPrDefault>
   </w:docDefaults>
-  <w:latentStyles w:defLockedState="0" w:defUIPriority="99" w:defSemiHidden="0" w:defUnhideWhenUsed="0" w:defQFormat="0" w:count="376">
+  <w:latentStyles w:defLockedState="0" w:defUIPriority="99" w:defSemiHidden="0" w:defUnhideWhenUsed="0" w:defQFormat="0" w:count="371">
     <w:lsdException w:name="Normal" w:uiPriority="0" w:qFormat="1"/>
     <w:lsdException w:name="heading 1" w:uiPriority="9" w:qFormat="1"/>
-    <w:lsdException w:name="heading 2" w:uiPriority="9" w:semiHidden="1" w:unhideWhenUsed="1" w:qFormat="1"/>
-    <w:lsdException w:name="heading 3" w:uiPriority="9" w:semiHidden="1" w:unhideWhenUsed="1" w:qFormat="1"/>
-    <w:lsdException w:name="heading 4" w:uiPriority="9" w:semiHidden="1" w:unhideWhenUsed="1" w:qFormat="1"/>
-    <w:lsdException w:name="heading 5" w:uiPriority="9" w:semiHidden="1" w:unhideWhenUsed="1" w:qFormat="1"/>
-    <w:lsdException w:name="heading 6" w:uiPriority="9" w:semiHidden="1" w:unhideWhenUsed="1" w:qFormat="1"/>
-    <w:lsdException w:name="heading 7" w:uiPriority="9" w:semiHidden="1" w:unhideWhenUsed="1" w:qFormat="1"/>
-    <w:lsdException w:name="heading 8" w:uiPriority="9" w:semiHidden="1" w:unhideWhenUsed="1" w:qFormat="1"/>
-    <w:lsdException w:name="heading 9" w:uiPriority="9" w:semiHidden="1" w:unhideWhenUsed="1" w:qFormat="1"/>
+    <w:lsdException w:name="heading 2" w:semiHidden="1" w:uiPriority="9" w:unhideWhenUsed="1" w:qFormat="1"/>
+    <w:lsdException w:name="heading 3" w:semiHidden="1" w:uiPriority="9" w:unhideWhenUsed="1" w:qFormat="1"/>
+    <w:lsdException w:name="heading 4" w:semiHidden="1" w:uiPriority="9" w:unhideWhenUsed="1" w:qFormat="1"/>
+    <w:lsdException w:name="heading 5" w:semiHidden="1" w:uiPriority="9" w:unhideWhenUsed="1" w:qFormat="1"/>
+    <w:lsdException w:name="heading 6" w:semiHidden="1" w:uiPriority="9" w:unhideWhenUsed="1" w:qFormat="1"/>
+    <w:lsdException w:name="heading 7" w:semiHidden="1" w:uiPriority="9" w:unhideWhenUsed="1" w:qFormat="1"/>
+    <w:lsdException w:name="heading 8" w:semiHidden="1" w:uiPriority="9" w:unhideWhenUsed="1" w:qFormat="1"/>
+    <w:lsdException w:name="heading 9" w:semiHidden="1" w:uiPriority="9" w:unhideWhenUsed="1" w:qFormat="1"/>
     <w:lsdException w:name="index 1" w:semiHidden="1" w:unhideWhenUsed="1"/>
     <w:lsdException w:name="index 2" w:semiHidden="1" w:unhideWhenUsed="1"/>
     <w:lsdException w:name="index 3" w:semiHidden="1" w:unhideWhenUsed="1"/>
@@ -1456,22 +1540,22 @@
     <w:lsdException w:name="index 7" w:semiHidden="1" w:unhideWhenUsed="1"/>
     <w:lsdException w:name="index 8" w:semiHidden="1" w:unhideWhenUsed="1"/>
     <w:lsdException w:name="index 9" w:semiHidden="1" w:unhideWhenUsed="1"/>
-    <w:lsdException w:name="toc 1" w:uiPriority="39" w:semiHidden="1" w:unhideWhenUsed="1"/>
-    <w:lsdException w:name="toc 2" w:uiPriority="39" w:semiHidden="1" w:unhideWhenUsed="1"/>
-    <w:lsdException w:name="toc 3" w:uiPriority="39" w:semiHidden="1" w:unhideWhenUsed="1"/>
-    <w:lsdException w:name="toc 4" w:uiPriority="39" w:semiHidden="1" w:unhideWhenUsed="1"/>
-    <w:lsdException w:name="toc 5" w:uiPriority="39" w:semiHidden="1" w:unhideWhenUsed="1"/>
-    <w:lsdException w:name="toc 6" w:uiPriority="39" w:semiHidden="1" w:unhideWhenUsed="1"/>
-    <w:lsdException w:name="toc 7" w:uiPriority="39" w:semiHidden="1" w:unhideWhenUsed="1"/>
-    <w:lsdException w:name="toc 8" w:uiPriority="39" w:semiHidden="1" w:unhideWhenUsed="1"/>
-    <w:lsdException w:name="toc 9" w:uiPriority="39" w:semiHidden="1" w:unhideWhenUsed="1"/>
+    <w:lsdException w:name="toc 1" w:semiHidden="1" w:uiPriority="39" w:unhideWhenUsed="1"/>
+    <w:lsdException w:name="toc 2" w:semiHidden="1" w:uiPriority="39" w:unhideWhenUsed="1"/>
+    <w:lsdException w:name="toc 3" w:semiHidden="1" w:uiPriority="39" w:unhideWhenUsed="1"/>
+    <w:lsdException w:name="toc 4" w:semiHidden="1" w:uiPriority="39" w:unhideWhenUsed="1"/>
+    <w:lsdException w:name="toc 5" w:semiHidden="1" w:uiPriority="39" w:unhideWhenUsed="1"/>
+    <w:lsdException w:name="toc 6" w:semiHidden="1" w:uiPriority="39" w:unhideWhenUsed="1"/>
+    <w:lsdException w:name="toc 7" w:semiHidden="1" w:uiPriority="39" w:unhideWhenUsed="1"/>
+    <w:lsdException w:name="toc 8" w:semiHidden="1" w:uiPriority="39" w:unhideWhenUsed="1"/>
+    <w:lsdException w:name="toc 9" w:semiHidden="1" w:uiPriority="39" w:unhideWhenUsed="1"/>
     <w:lsdException w:name="Normal Indent" w:semiHidden="1" w:unhideWhenUsed="1"/>
     <w:lsdException w:name="footnote text" w:semiHidden="1" w:unhideWhenUsed="1"/>
     <w:lsdException w:name="annotation text" w:semiHidden="1" w:unhideWhenUsed="1"/>
     <w:lsdException w:name="header" w:semiHidden="1" w:unhideWhenUsed="1"/>
     <w:lsdException w:name="footer" w:semiHidden="1" w:unhideWhenUsed="1"/>
     <w:lsdException w:name="index heading" w:semiHidden="1" w:unhideWhenUsed="1"/>
-    <w:lsdException w:name="caption" w:uiPriority="35" w:semiHidden="1" w:unhideWhenUsed="1" w:qFormat="1"/>
+    <w:lsdException w:name="caption" w:semiHidden="1" w:uiPriority="35" w:unhideWhenUsed="1" w:qFormat="1"/>
     <w:lsdException w:name="table of figures" w:semiHidden="1" w:unhideWhenUsed="1"/>
     <w:lsdException w:name="envelope address" w:semiHidden="1" w:unhideWhenUsed="1"/>
     <w:lsdException w:name="envelope return" w:semiHidden="1" w:unhideWhenUsed="1"/>
@@ -1502,7 +1586,7 @@
     <w:lsdException w:name="Title" w:uiPriority="10" w:qFormat="1"/>
     <w:lsdException w:name="Closing" w:semiHidden="1" w:unhideWhenUsed="1"/>
     <w:lsdException w:name="Signature" w:semiHidden="1" w:unhideWhenUsed="1"/>
-    <w:lsdException w:name="Default Paragraph Font" w:uiPriority="1" w:semiHidden="1" w:unhideWhenUsed="1"/>
+    <w:lsdException w:name="Default Paragraph Font" w:semiHidden="1" w:uiPriority="1" w:unhideWhenUsed="1"/>
     <w:lsdException w:name="Body Text" w:semiHidden="1" w:unhideWhenUsed="1"/>
     <w:lsdException w:name="Body Text Indent" w:semiHidden="1" w:unhideWhenUsed="1"/>
     <w:lsdException w:name="List Continue" w:semiHidden="1" w:unhideWhenUsed="1"/>
@@ -1542,6 +1626,7 @@
     <w:lsdException w:name="HTML Sample" w:semiHidden="1" w:unhideWhenUsed="1"/>
     <w:lsdException w:name="HTML Typewriter" w:semiHidden="1" w:unhideWhenUsed="1"/>
     <w:lsdException w:name="HTML Variable" w:semiHidden="1" w:unhideWhenUsed="1"/>
+    <w:lsdException w:name="Normal Table" w:semiHidden="1" w:unhideWhenUsed="1"/>
     <w:lsdException w:name="annotation subject" w:semiHidden="1" w:unhideWhenUsed="1"/>
     <w:lsdException w:name="No List" w:semiHidden="1" w:unhideWhenUsed="1"/>
     <w:lsdException w:name="Outline List 1" w:semiHidden="1" w:unhideWhenUsed="1"/>
@@ -1584,8 +1669,11 @@
     <w:lsdException w:name="Table Contemporary" w:semiHidden="1" w:unhideWhenUsed="1"/>
     <w:lsdException w:name="Table Elegant" w:semiHidden="1" w:unhideWhenUsed="1"/>
     <w:lsdException w:name="Table Professional" w:semiHidden="1" w:unhideWhenUsed="1"/>
+    <w:lsdException w:name="Table Subtle 1" w:semiHidden="1" w:unhideWhenUsed="1"/>
     <w:lsdException w:name="Table Subtle 2" w:semiHidden="1" w:unhideWhenUsed="1"/>
     <w:lsdException w:name="Table Web 1" w:semiHidden="1" w:unhideWhenUsed="1"/>
+    <w:lsdException w:name="Table Web 2" w:semiHidden="1" w:unhideWhenUsed="1"/>
+    <w:lsdException w:name="Table Web 3" w:semiHidden="1" w:unhideWhenUsed="1"/>
     <w:lsdException w:name="Balloon Text" w:semiHidden="1" w:unhideWhenUsed="1"/>
     <w:lsdException w:name="Table Grid" w:uiPriority="39"/>
     <w:lsdException w:name="Table Theme" w:semiHidden="1" w:unhideWhenUsed="1"/>
@@ -1698,8 +1786,8 @@
     <w:lsdException w:name="Subtle Reference" w:uiPriority="31" w:qFormat="1"/>
     <w:lsdException w:name="Intense Reference" w:uiPriority="32" w:qFormat="1"/>
     <w:lsdException w:name="Book Title" w:uiPriority="33" w:qFormat="1"/>
-    <w:lsdException w:name="Bibliography" w:uiPriority="37" w:semiHidden="1" w:unhideWhenUsed="1"/>
-    <w:lsdException w:name="TOC Heading" w:uiPriority="39" w:semiHidden="1" w:unhideWhenUsed="1" w:qFormat="1"/>
+    <w:lsdException w:name="Bibliography" w:semiHidden="1" w:uiPriority="37" w:unhideWhenUsed="1"/>
+    <w:lsdException w:name="TOC Heading" w:semiHidden="1" w:uiPriority="39" w:unhideWhenUsed="1" w:qFormat="1"/>
     <w:lsdException w:name="Plain Table 1" w:uiPriority="41"/>
     <w:lsdException w:name="Plain Table 2" w:uiPriority="42"/>
     <w:lsdException w:name="Plain Table 3" w:uiPriority="43"/>
@@ -1804,23 +1892,18 @@
     <w:lsdException w:name="List Table 5 Dark Accent 6" w:uiPriority="50"/>
     <w:lsdException w:name="List Table 6 Colorful Accent 6" w:uiPriority="51"/>
     <w:lsdException w:name="List Table 7 Colorful Accent 6" w:uiPriority="52"/>
-    <w:lsdException w:name="Mention" w:semiHidden="1" w:unhideWhenUsed="1"/>
-    <w:lsdException w:name="Smart Hyperlink" w:semiHidden="1" w:unhideWhenUsed="1"/>
-    <w:lsdException w:name="Hashtag" w:semiHidden="1" w:unhideWhenUsed="1"/>
-    <w:lsdException w:name="Unresolved Mention" w:semiHidden="1" w:unhideWhenUsed="1"/>
-    <w:lsdException w:name="Smart Link" w:semiHidden="1" w:unhideWhenUsed="1"/>
   </w:latentStyles>
-  <w:style w:type="paragraph" w:styleId="Normal" w:default="1">
+  <w:style w:type="paragraph" w:default="1" w:styleId="Normal">
     <w:name w:val="Normal"/>
     <w:qFormat/>
   </w:style>
-  <w:style w:type="character" w:styleId="DefaultParagraphFont" w:default="1">
+  <w:style w:type="character" w:default="1" w:styleId="DefaultParagraphFont">
     <w:name w:val="Default Paragraph Font"/>
     <w:uiPriority w:val="1"/>
     <w:semiHidden/>
     <w:unhideWhenUsed/>
   </w:style>
-  <w:style w:type="table" w:styleId="TableNormal" w:default="1">
+  <w:style w:type="table" w:default="1" w:styleId="TableNormal">
     <w:name w:val="Normal Table"/>
     <w:uiPriority w:val="99"/>
     <w:semiHidden/>
@@ -1835,7 +1918,7 @@
       </w:tblCellMar>
     </w:tblPr>
   </w:style>
-  <w:style w:type="numbering" w:styleId="NoList" w:default="1">
+  <w:style w:type="numbering" w:default="1" w:styleId="NoList">
     <w:name w:val="No List"/>
     <w:uiPriority w:val="99"/>
     <w:semiHidden/>
@@ -1862,12 +1945,12 @@
     </w:pPr>
     <w:tblPr>
       <w:tblBorders>
-        <w:top w:val="single" w:color="auto" w:sz="4" w:space="0"/>
-        <w:left w:val="single" w:color="auto" w:sz="4" w:space="0"/>
-        <w:bottom w:val="single" w:color="auto" w:sz="4" w:space="0"/>
-        <w:right w:val="single" w:color="auto" w:sz="4" w:space="0"/>
-        <w:insideH w:val="single" w:color="auto" w:sz="4" w:space="0"/>
-        <w:insideV w:val="single" w:color="auto" w:sz="4" w:space="0"/>
+        <w:top w:val="single" w:sz="4" w:space="0" w:color="auto"/>
+        <w:left w:val="single" w:sz="4" w:space="0" w:color="auto"/>
+        <w:bottom w:val="single" w:sz="4" w:space="0" w:color="auto"/>
+        <w:right w:val="single" w:sz="4" w:space="0" w:color="auto"/>
+        <w:insideH w:val="single" w:sz="4" w:space="0" w:color="auto"/>
+        <w:insideV w:val="single" w:sz="4" w:space="0" w:color="auto"/>
       </w:tblBorders>
     </w:tblPr>
   </w:style>

</xml_diff>